<commit_message>
Update some text to both files :sparkles:
</commit_message>
<xml_diff>
--- a/CV Jarrison Camilo Cano Misas-english.docx
+++ b/CV Jarrison Camilo Cano Misas-english.docx
@@ -1027,37 +1027,7 @@
                                 <w:sz w:val="22"/>
                                 <w:szCs w:val="22"/>
                               </w:rPr>
-                              <w:t xml:space="preserve"> a technology in</w:t>
-                            </w:r>
-                            <w:r>
-                              <w:rPr>
-                                <w:rStyle w:val="jlqj4b"/>
-                                <w:rFonts w:ascii="Arial" w:hAnsi="Arial" w:cs="Arial"/>
-                                <w:color w:val="595959" w:themeColor="text1" w:themeTint="A6"/>
-                                <w:sz w:val="22"/>
-                                <w:szCs w:val="22"/>
-                              </w:rPr>
-                              <w:t xml:space="preserve"> design and </w:t>
-                            </w:r>
-                            <w:r>
-                              <w:rPr>
-                                <w:rStyle w:val="jlqj4b"/>
-                                <w:rFonts w:ascii="Arial" w:hAnsi="Arial" w:cs="Arial"/>
-                                <w:color w:val="595959" w:themeColor="text1" w:themeTint="A6"/>
-                                <w:sz w:val="22"/>
-                                <w:szCs w:val="22"/>
-                              </w:rPr>
-                              <w:t xml:space="preserve">web </w:t>
-                            </w:r>
-                            <w:r>
-                              <w:rPr>
-                                <w:rStyle w:val="jlqj4b"/>
-                                <w:rFonts w:ascii="Arial" w:hAnsi="Arial" w:cs="Arial"/>
-                                <w:color w:val="595959" w:themeColor="text1" w:themeTint="A6"/>
-                                <w:sz w:val="22"/>
-                                <w:szCs w:val="22"/>
-                              </w:rPr>
-                              <w:t>development at the Technological University of Antioquia.</w:t>
+                              <w:t xml:space="preserve"> a technology in design and web development at the Technological University of Antioquia.</w:t>
                             </w:r>
                             <w:r>
                               <w:rPr>
@@ -1731,7 +1701,7 @@
           <w:noProof/>
         </w:rPr>
         <w:drawing>
-          <wp:anchor distT="0" distB="0" distL="114300" distR="114300" simplePos="0" relativeHeight="251700224" behindDoc="0" locked="0" layoutInCell="1" allowOverlap="1" wp14:anchorId="3C45C560" wp14:editId="1EB962DE">
+          <wp:anchor distT="0" distB="0" distL="114300" distR="114300" simplePos="0" relativeHeight="251700224" behindDoc="0" locked="0" layoutInCell="1" allowOverlap="1" wp14:anchorId="3C45C560" wp14:editId="2EAA4A0E">
             <wp:simplePos x="0" y="0"/>
             <wp:positionH relativeFrom="margin">
               <wp:posOffset>657225</wp:posOffset>
@@ -1768,7 +1738,7 @@
                     </pic:cNvPicPr>
                   </pic:nvPicPr>
                   <pic:blipFill>
-                    <a:blip r:embed="rId8" cstate="print">
+                    <a:blip r:embed="rId8">
                       <a:extLst>
                         <a:ext uri="{28A0092B-C50C-407E-A947-70E740481C1C}">
                           <a14:useLocalDpi xmlns:a14="http://schemas.microsoft.com/office/drawing/2010/main" val="0"/>
@@ -2947,17 +2917,6 @@
           <w:szCs w:val="18"/>
         </w:rPr>
       </w:pPr>
-    </w:p>
-    <w:p>
-      <w:pPr>
-        <w:rPr>
-          <w:rFonts w:ascii="Arial" w:eastAsiaTheme="minorEastAsia" w:hAnsi="Arial" w:cs="Arial"/>
-          <w:color w:val="595959" w:themeColor="text1" w:themeTint="A6"/>
-          <w:kern w:val="24"/>
-          <w:sz w:val="18"/>
-          <w:szCs w:val="18"/>
-        </w:rPr>
-      </w:pPr>
       <w:r>
         <w:rPr>
           <w:rFonts w:ascii="Arial Rounded MT Bold" w:eastAsiaTheme="minorEastAsia" w:hAnsi="Arial Rounded MT Bold"/>
@@ -2971,13 +2930,13 @@
         <mc:AlternateContent>
           <mc:Choice Requires="wps">
             <w:drawing>
-              <wp:anchor distT="0" distB="0" distL="114300" distR="114300" simplePos="0" relativeHeight="251706368" behindDoc="0" locked="0" layoutInCell="1" allowOverlap="1" wp14:anchorId="352A7423" wp14:editId="04FDA9F2">
+              <wp:anchor distT="0" distB="0" distL="114300" distR="114300" simplePos="0" relativeHeight="251706368" behindDoc="0" locked="0" layoutInCell="1" allowOverlap="1" wp14:anchorId="352A7423" wp14:editId="0919AAB4">
                 <wp:simplePos x="0" y="0"/>
                 <wp:positionH relativeFrom="margin">
-                  <wp:posOffset>1123950</wp:posOffset>
+                  <wp:posOffset>981075</wp:posOffset>
                 </wp:positionH>
                 <wp:positionV relativeFrom="paragraph">
-                  <wp:posOffset>242570</wp:posOffset>
+                  <wp:posOffset>57150</wp:posOffset>
                 </wp:positionV>
                 <wp:extent cx="1279525" cy="226695"/>
                 <wp:effectExtent l="0" t="0" r="15875" b="1905"/>
@@ -3078,7 +3037,7 @@
           </mc:Choice>
           <mc:Fallback>
             <w:pict>
-              <v:rect w14:anchorId="352A7423" id="_x0000_s1037" style="position:absolute;margin-left:88.5pt;margin-top:19.1pt;width:100.75pt;height:17.85pt;z-index:251706368;visibility:visible;mso-wrap-style:square;mso-width-percent:0;mso-height-percent:0;mso-wrap-distance-left:9pt;mso-wrap-distance-top:0;mso-wrap-distance-right:9pt;mso-wrap-distance-bottom:0;mso-position-horizontal:absolute;mso-position-horizontal-relative:margin;mso-position-vertical:absolute;mso-position-vertical-relative:text;mso-width-percent:0;mso-height-percent:0;mso-width-relative:margin;mso-height-relative:margin;v-text-anchor:top" o:gfxdata="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" filled="f" stroked="f">
+              <v:rect w14:anchorId="352A7423" id="_x0000_s1037" style="position:absolute;margin-left:77.25pt;margin-top:4.5pt;width:100.75pt;height:17.85pt;z-index:251706368;visibility:visible;mso-wrap-style:square;mso-width-percent:0;mso-height-percent:0;mso-wrap-distance-left:9pt;mso-wrap-distance-top:0;mso-wrap-distance-right:9pt;mso-wrap-distance-bottom:0;mso-position-horizontal:absolute;mso-position-horizontal-relative:margin;mso-position-vertical:absolute;mso-position-vertical-relative:text;mso-width-percent:0;mso-height-percent:0;mso-width-relative:margin;mso-height-relative:margin;v-text-anchor:top" o:gfxdata="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" filled="f" stroked="f">
                 <v:textbox inset="0,0,0,0">
                   <w:txbxContent>
                     <w:p>
@@ -3132,13 +3091,13 @@
         <mc:AlternateContent>
           <mc:Choice Requires="wps">
             <w:drawing>
-              <wp:anchor distT="0" distB="0" distL="114300" distR="114300" simplePos="0" relativeHeight="251708416" behindDoc="0" locked="0" layoutInCell="1" allowOverlap="1" wp14:anchorId="606F9D6D" wp14:editId="1FA83DA9">
+              <wp:anchor distT="0" distB="0" distL="114300" distR="114300" simplePos="0" relativeHeight="251708416" behindDoc="0" locked="0" layoutInCell="1" allowOverlap="1" wp14:anchorId="606F9D6D" wp14:editId="108AE3EF">
                 <wp:simplePos x="0" y="0"/>
                 <wp:positionH relativeFrom="margin">
-                  <wp:posOffset>3619500</wp:posOffset>
+                  <wp:posOffset>3625850</wp:posOffset>
                 </wp:positionH>
                 <wp:positionV relativeFrom="paragraph">
-                  <wp:posOffset>214406</wp:posOffset>
+                  <wp:posOffset>22225</wp:posOffset>
                 </wp:positionV>
                 <wp:extent cx="3104515" cy="254635"/>
                 <wp:effectExtent l="0" t="0" r="635" b="12065"/>
@@ -3237,7 +3196,7 @@
           </mc:Choice>
           <mc:Fallback>
             <w:pict>
-              <v:rect w14:anchorId="606F9D6D" id="_x0000_s1038" style="position:absolute;margin-left:285pt;margin-top:16.9pt;width:244.45pt;height:20.05pt;z-index:251708416;visibility:visible;mso-wrap-style:square;mso-width-percent:0;mso-height-percent:0;mso-wrap-distance-left:9pt;mso-wrap-distance-top:0;mso-wrap-distance-right:9pt;mso-wrap-distance-bottom:0;mso-position-horizontal:absolute;mso-position-horizontal-relative:margin;mso-position-vertical:absolute;mso-position-vertical-relative:text;mso-width-percent:0;mso-height-percent:0;mso-width-relative:margin;mso-height-relative:margin;v-text-anchor:top" o:gfxdata="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" filled="f" stroked="f">
+              <v:rect w14:anchorId="606F9D6D" id="_x0000_s1038" style="position:absolute;margin-left:285.5pt;margin-top:1.75pt;width:244.45pt;height:20.05pt;z-index:251708416;visibility:visible;mso-wrap-style:square;mso-width-percent:0;mso-height-percent:0;mso-wrap-distance-left:9pt;mso-wrap-distance-top:0;mso-wrap-distance-right:9pt;mso-wrap-distance-bottom:0;mso-position-horizontal:absolute;mso-position-horizontal-relative:margin;mso-position-vertical:absolute;mso-position-vertical-relative:text;mso-width-percent:0;mso-height-percent:0;mso-width-relative:margin;mso-height-relative:margin;v-text-anchor:top" o:gfxdata="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" filled="f" stroked="f">
                 <v:textbox inset="0,0,0,0">
                   <w:txbxContent>
                     <w:p>
@@ -3283,15 +3242,15 @@
         <mc:AlternateContent>
           <mc:Choice Requires="wps">
             <w:drawing>
-              <wp:anchor distT="0" distB="0" distL="114300" distR="114300" simplePos="0" relativeHeight="251916288" behindDoc="0" locked="0" layoutInCell="1" allowOverlap="1" wp14:anchorId="1915AC80" wp14:editId="5197E275">
+              <wp:anchor distT="0" distB="0" distL="114300" distR="114300" simplePos="0" relativeHeight="251916288" behindDoc="0" locked="0" layoutInCell="1" allowOverlap="1" wp14:anchorId="1915AC80" wp14:editId="0FC59A29">
                 <wp:simplePos x="0" y="0"/>
                 <wp:positionH relativeFrom="page">
-                  <wp:posOffset>3831661</wp:posOffset>
+                  <wp:posOffset>3822700</wp:posOffset>
                 </wp:positionH>
                 <wp:positionV relativeFrom="paragraph">
-                  <wp:posOffset>180392</wp:posOffset>
+                  <wp:posOffset>3175</wp:posOffset>
                 </wp:positionV>
-                <wp:extent cx="45719" cy="1545660"/>
+                <wp:extent cx="45719" cy="1964690"/>
                 <wp:effectExtent l="0" t="0" r="12065" b="16510"/>
                 <wp:wrapNone/>
                 <wp:docPr id="31" name="Rectángulo 31"/>
@@ -3303,7 +3262,7 @@
                       <wps:spPr>
                         <a:xfrm>
                           <a:off x="0" y="0"/>
-                          <a:ext cx="45719" cy="1545660"/>
+                          <a:ext cx="45719" cy="1964690"/>
                         </a:xfrm>
                         <a:prstGeom prst="rect">
                           <a:avLst/>
@@ -3373,7 +3332,7 @@
           </mc:Choice>
           <mc:Fallback>
             <w:pict>
-              <v:rect w14:anchorId="1915AC80" id="Rectángulo 31" o:spid="_x0000_s1039" style="position:absolute;margin-left:301.7pt;margin-top:14.2pt;width:3.6pt;height:121.7pt;z-index:251916288;visibility:visible;mso-wrap-style:square;mso-width-percent:0;mso-height-percent:0;mso-wrap-distance-left:9pt;mso-wrap-distance-top:0;mso-wrap-distance-right:9pt;mso-wrap-distance-bottom:0;mso-position-horizontal:absolute;mso-position-horizontal-relative:page;mso-position-vertical:absolute;mso-position-vertical-relative:text;mso-width-percent:0;mso-height-percent:0;mso-width-relative:margin;mso-height-relative:margin;v-text-anchor:middle" o:gfxdata="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" fillcolor="#ffd966 [1943]" strokecolor="#ffd966 [1943]" strokeweight="1pt">
+              <v:rect w14:anchorId="1915AC80" id="Rectángulo 31" o:spid="_x0000_s1039" style="position:absolute;margin-left:301pt;margin-top:.25pt;width:3.6pt;height:154.7pt;z-index:251916288;visibility:visible;mso-wrap-style:square;mso-width-percent:0;mso-height-percent:0;mso-wrap-distance-left:9pt;mso-wrap-distance-top:0;mso-wrap-distance-right:9pt;mso-wrap-distance-bottom:0;mso-position-horizontal:absolute;mso-position-horizontal-relative:page;mso-position-vertical:absolute;mso-position-vertical-relative:text;mso-width-percent:0;mso-height-percent:0;mso-width-relative:margin;mso-height-relative:margin;v-text-anchor:middle" o:gfxdata="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" fillcolor="#ffd966 [1943]" strokecolor="#ffd966 [1943]" strokeweight="1pt">
                 <v:textbox>
                   <w:txbxContent>
                     <w:p>
@@ -3394,6 +3353,17 @@
           </mc:Fallback>
         </mc:AlternateContent>
       </w:r>
+    </w:p>
+    <w:p>
+      <w:pPr>
+        <w:rPr>
+          <w:rFonts w:ascii="Arial" w:eastAsiaTheme="minorEastAsia" w:hAnsi="Arial" w:cs="Arial"/>
+          <w:color w:val="595959" w:themeColor="text1" w:themeTint="A6"/>
+          <w:kern w:val="24"/>
+          <w:sz w:val="18"/>
+          <w:szCs w:val="18"/>
+        </w:rPr>
+      </w:pPr>
       <w:r>
         <w:rPr>
           <w:noProof/>
@@ -3401,222 +3371,13 @@
         <mc:AlternateContent>
           <mc:Choice Requires="wps">
             <w:drawing>
-              <wp:anchor distT="0" distB="0" distL="114300" distR="114300" simplePos="0" relativeHeight="251943936" behindDoc="0" locked="0" layoutInCell="1" allowOverlap="1" wp14:anchorId="5D135EBA" wp14:editId="0734839F">
+              <wp:anchor distT="0" distB="0" distL="114300" distR="114300" simplePos="0" relativeHeight="251942912" behindDoc="0" locked="0" layoutInCell="1" allowOverlap="1" wp14:anchorId="08EF9A30" wp14:editId="55E1C215">
                 <wp:simplePos x="0" y="0"/>
                 <wp:positionH relativeFrom="margin">
-                  <wp:posOffset>826135</wp:posOffset>
+                  <wp:posOffset>697230</wp:posOffset>
                 </wp:positionH>
                 <wp:positionV relativeFrom="paragraph">
-                  <wp:posOffset>894080</wp:posOffset>
-                </wp:positionV>
-                <wp:extent cx="1992630" cy="200660"/>
-                <wp:effectExtent l="0" t="0" r="7620" b="8890"/>
-                <wp:wrapNone/>
-                <wp:docPr id="44" name="Rectangle 11"/>
-                <wp:cNvGraphicFramePr>
-                  <a:graphicFrameLocks xmlns:a="http://schemas.openxmlformats.org/drawingml/2006/main"/>
-                </wp:cNvGraphicFramePr>
-                <a:graphic xmlns:a="http://schemas.openxmlformats.org/drawingml/2006/main">
-                  <a:graphicData uri="http://schemas.microsoft.com/office/word/2010/wordprocessingShape">
-                    <wps:wsp>
-                      <wps:cNvSpPr>
-                        <a:spLocks noChangeArrowheads="1"/>
-                      </wps:cNvSpPr>
-                      <wps:spPr bwMode="auto">
-                        <a:xfrm>
-                          <a:off x="0" y="0"/>
-                          <a:ext cx="1992630" cy="200660"/>
-                        </a:xfrm>
-                        <a:prstGeom prst="rect">
-                          <a:avLst/>
-                        </a:prstGeom>
-                        <a:noFill/>
-                        <a:ln>
-                          <a:noFill/>
-                        </a:ln>
-                        <a:extLst>
-                          <a:ext uri="{909E8E84-426E-40DD-AFC4-6F175D3DCCD1}">
-                            <a14:hiddenFill xmlns:a14="http://schemas.microsoft.com/office/drawing/2010/main">
-                              <a:solidFill>
-                                <a:srgbClr val="FFFFFF"/>
-                              </a:solidFill>
-                            </a14:hiddenFill>
-                          </a:ext>
-                          <a:ext uri="{91240B29-F687-4F45-9708-019B960494DF}">
-                            <a14:hiddenLine xmlns:a14="http://schemas.microsoft.com/office/drawing/2010/main" w="9525">
-                              <a:solidFill>
-                                <a:srgbClr val="000000"/>
-                              </a:solidFill>
-                              <a:miter lim="800000"/>
-                              <a:headEnd/>
-                              <a:tailEnd/>
-                            </a14:hiddenLine>
-                          </a:ext>
-                        </a:extLst>
-                      </wps:spPr>
-                      <wps:txbx>
-                        <w:txbxContent>
-                          <w:p>
-                            <w:pPr>
-                              <w:numPr>
-                                <w:ilvl w:val="0"/>
-                                <w:numId w:val="2"/>
-                              </w:numPr>
-                              <w:rPr>
-                                <w:rFonts w:ascii="Arial" w:hAnsi="Arial" w:cs="Arial"/>
-                                <w:color w:val="595959" w:themeColor="text1" w:themeTint="A6"/>
-                                <w:sz w:val="20"/>
-                                <w:szCs w:val="20"/>
-                              </w:rPr>
-                            </w:pPr>
-                            <w:proofErr w:type="spellStart"/>
-                            <w:r>
-                              <w:rPr>
-                                <w:rFonts w:ascii="Arial" w:hAnsi="Arial" w:cs="Arial"/>
-                                <w:color w:val="595959" w:themeColor="text1" w:themeTint="A6"/>
-                                <w:sz w:val="20"/>
-                                <w:szCs w:val="20"/>
-                              </w:rPr>
-                              <w:t>Spanish</w:t>
-                            </w:r>
-                            <w:proofErr w:type="spellEnd"/>
-                            <w:r>
-                              <w:rPr>
-                                <w:rFonts w:ascii="Arial" w:hAnsi="Arial" w:cs="Arial"/>
-                                <w:color w:val="595959" w:themeColor="text1" w:themeTint="A6"/>
-                                <w:sz w:val="20"/>
-                                <w:szCs w:val="20"/>
-                              </w:rPr>
-                              <w:t xml:space="preserve">: </w:t>
-                            </w:r>
-                            <w:r>
-                              <w:rPr>
-                                <w:rFonts w:ascii="Arial" w:hAnsi="Arial" w:cs="Arial"/>
-                                <w:color w:val="595959" w:themeColor="text1" w:themeTint="A6"/>
-                                <w:sz w:val="20"/>
-                                <w:szCs w:val="20"/>
-                              </w:rPr>
-                              <w:t>Native</w:t>
-                            </w:r>
-                          </w:p>
-                          <w:p>
-                            <w:pPr>
-                              <w:numPr>
-                                <w:ilvl w:val="0"/>
-                                <w:numId w:val="2"/>
-                              </w:numPr>
-                              <w:rPr>
-                                <w:rFonts w:ascii="Arial" w:hAnsi="Arial" w:cs="Arial"/>
-                                <w:color w:val="595959" w:themeColor="text1" w:themeTint="A6"/>
-                                <w:sz w:val="20"/>
-                                <w:szCs w:val="20"/>
-                              </w:rPr>
-                            </w:pPr>
-                          </w:p>
-                        </w:txbxContent>
-                      </wps:txbx>
-                      <wps:bodyPr vert="horz" wrap="square" lIns="0" tIns="0" rIns="0" bIns="0" numCol="1" anchor="t" anchorCtr="0" compatLnSpc="1">
-                        <a:prstTxWarp prst="textNoShape">
-                          <a:avLst/>
-                        </a:prstTxWarp>
-                        <a:noAutofit/>
-                      </wps:bodyPr>
-                    </wps:wsp>
-                  </a:graphicData>
-                </a:graphic>
-                <wp14:sizeRelH relativeFrom="margin">
-                  <wp14:pctWidth>0</wp14:pctWidth>
-                </wp14:sizeRelH>
-                <wp14:sizeRelV relativeFrom="margin">
-                  <wp14:pctHeight>0</wp14:pctHeight>
-                </wp14:sizeRelV>
-              </wp:anchor>
-            </w:drawing>
-          </mc:Choice>
-          <mc:Fallback>
-            <w:pict>
-              <v:rect w14:anchorId="5D135EBA" id="Rectangle 11" o:spid="_x0000_s1040" style="position:absolute;margin-left:65.05pt;margin-top:70.4pt;width:156.9pt;height:15.8pt;z-index:251943936;visibility:visible;mso-wrap-style:square;mso-width-percent:0;mso-height-percent:0;mso-wrap-distance-left:9pt;mso-wrap-distance-top:0;mso-wrap-distance-right:9pt;mso-wrap-distance-bottom:0;mso-position-horizontal:absolute;mso-position-horizontal-relative:margin;mso-position-vertical:absolute;mso-position-vertical-relative:text;mso-width-percent:0;mso-height-percent:0;mso-width-relative:margin;mso-height-relative:margin;v-text-anchor:top" o:gfxdata="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" filled="f" stroked="f">
-                <v:textbox inset="0,0,0,0">
-                  <w:txbxContent>
-                    <w:p>
-                      <w:pPr>
-                        <w:numPr>
-                          <w:ilvl w:val="0"/>
-                          <w:numId w:val="2"/>
-                        </w:numPr>
-                        <w:rPr>
-                          <w:rFonts w:ascii="Arial" w:hAnsi="Arial" w:cs="Arial"/>
-                          <w:color w:val="595959" w:themeColor="text1" w:themeTint="A6"/>
-                          <w:sz w:val="20"/>
-                          <w:szCs w:val="20"/>
-                        </w:rPr>
-                      </w:pPr>
-                      <w:proofErr w:type="spellStart"/>
-                      <w:r>
-                        <w:rPr>
-                          <w:rFonts w:ascii="Arial" w:hAnsi="Arial" w:cs="Arial"/>
-                          <w:color w:val="595959" w:themeColor="text1" w:themeTint="A6"/>
-                          <w:sz w:val="20"/>
-                          <w:szCs w:val="20"/>
-                        </w:rPr>
-                        <w:t>Spanish</w:t>
-                      </w:r>
-                      <w:proofErr w:type="spellEnd"/>
-                      <w:r>
-                        <w:rPr>
-                          <w:rFonts w:ascii="Arial" w:hAnsi="Arial" w:cs="Arial"/>
-                          <w:color w:val="595959" w:themeColor="text1" w:themeTint="A6"/>
-                          <w:sz w:val="20"/>
-                          <w:szCs w:val="20"/>
-                        </w:rPr>
-                        <w:t xml:space="preserve">: </w:t>
-                      </w:r>
-                      <w:r>
-                        <w:rPr>
-                          <w:rFonts w:ascii="Arial" w:hAnsi="Arial" w:cs="Arial"/>
-                          <w:color w:val="595959" w:themeColor="text1" w:themeTint="A6"/>
-                          <w:sz w:val="20"/>
-                          <w:szCs w:val="20"/>
-                        </w:rPr>
-                        <w:t>Native</w:t>
-                      </w:r>
-                    </w:p>
-                    <w:p>
-                      <w:pPr>
-                        <w:numPr>
-                          <w:ilvl w:val="0"/>
-                          <w:numId w:val="2"/>
-                        </w:numPr>
-                        <w:rPr>
-                          <w:rFonts w:ascii="Arial" w:hAnsi="Arial" w:cs="Arial"/>
-                          <w:color w:val="595959" w:themeColor="text1" w:themeTint="A6"/>
-                          <w:sz w:val="20"/>
-                          <w:szCs w:val="20"/>
-                        </w:rPr>
-                      </w:pPr>
-                    </w:p>
-                  </w:txbxContent>
-                </v:textbox>
-                <w10:wrap anchorx="margin"/>
-              </v:rect>
-            </w:pict>
-          </mc:Fallback>
-        </mc:AlternateContent>
-      </w:r>
-      <w:r>
-        <w:rPr>
-          <w:noProof/>
-        </w:rPr>
-        <mc:AlternateContent>
-          <mc:Choice Requires="wps">
-            <w:drawing>
-              <wp:anchor distT="0" distB="0" distL="114300" distR="114300" simplePos="0" relativeHeight="251942912" behindDoc="0" locked="0" layoutInCell="1" allowOverlap="1" wp14:anchorId="08EF9A30" wp14:editId="56670B53">
-                <wp:simplePos x="0" y="0"/>
-                <wp:positionH relativeFrom="margin">
-                  <wp:posOffset>850900</wp:posOffset>
-                </wp:positionH>
-                <wp:positionV relativeFrom="paragraph">
-                  <wp:posOffset>622935</wp:posOffset>
+                  <wp:posOffset>184150</wp:posOffset>
                 </wp:positionV>
                 <wp:extent cx="1992630" cy="200660"/>
                 <wp:effectExtent l="0" t="0" r="7620" b="8890"/>
@@ -3753,7 +3514,7 @@
           </mc:Choice>
           <mc:Fallback>
             <w:pict>
-              <v:rect w14:anchorId="08EF9A30" id="_x0000_s1041" style="position:absolute;margin-left:67pt;margin-top:49.05pt;width:156.9pt;height:15.8pt;z-index:251942912;visibility:visible;mso-wrap-style:square;mso-width-percent:0;mso-height-percent:0;mso-wrap-distance-left:9pt;mso-wrap-distance-top:0;mso-wrap-distance-right:9pt;mso-wrap-distance-bottom:0;mso-position-horizontal:absolute;mso-position-horizontal-relative:margin;mso-position-vertical:absolute;mso-position-vertical-relative:text;mso-width-percent:0;mso-height-percent:0;mso-width-relative:margin;mso-height-relative:margin;v-text-anchor:top" o:gfxdata="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" filled="f" stroked="f">
+              <v:rect w14:anchorId="08EF9A30" id="Rectangle 11" o:spid="_x0000_s1040" style="position:absolute;margin-left:54.9pt;margin-top:14.5pt;width:156.9pt;height:15.8pt;z-index:251942912;visibility:visible;mso-wrap-style:square;mso-width-percent:0;mso-height-percent:0;mso-wrap-distance-left:9pt;mso-wrap-distance-top:0;mso-wrap-distance-right:9pt;mso-wrap-distance-bottom:0;mso-position-horizontal:absolute;mso-position-horizontal-relative:margin;mso-position-vertical:absolute;mso-position-vertical-relative:text;mso-width-percent:0;mso-height-percent:0;mso-width-relative:margin;mso-height-relative:margin;v-text-anchor:top" o:gfxdata="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" filled="f" stroked="f">
                 <v:textbox inset="0,0,0,0">
                   <w:txbxContent>
                     <w:p>
@@ -3830,28 +3591,6 @@
           </mc:Fallback>
         </mc:AlternateContent>
       </w:r>
-    </w:p>
-    <w:p>
-      <w:pPr>
-        <w:rPr>
-          <w:rFonts w:ascii="Arial" w:eastAsiaTheme="minorEastAsia" w:hAnsi="Arial" w:cs="Arial"/>
-          <w:color w:val="595959" w:themeColor="text1" w:themeTint="A6"/>
-          <w:kern w:val="24"/>
-          <w:sz w:val="18"/>
-          <w:szCs w:val="18"/>
-        </w:rPr>
-      </w:pPr>
-    </w:p>
-    <w:p>
-      <w:pPr>
-        <w:rPr>
-          <w:rFonts w:ascii="Arial" w:eastAsiaTheme="minorEastAsia" w:hAnsi="Arial" w:cs="Arial"/>
-          <w:color w:val="595959" w:themeColor="text1" w:themeTint="A6"/>
-          <w:kern w:val="24"/>
-          <w:sz w:val="18"/>
-          <w:szCs w:val="18"/>
-        </w:rPr>
-      </w:pPr>
       <w:r>
         <w:rPr>
           <w:rFonts w:ascii="Arial" w:eastAsiaTheme="minorEastAsia" w:hAnsi="Arial" w:cs="Arial"/>
@@ -3864,13 +3603,299 @@
         <mc:AlternateContent>
           <mc:Choice Requires="wps">
             <w:drawing>
-              <wp:anchor distT="0" distB="0" distL="114300" distR="114300" simplePos="0" relativeHeight="251988992" behindDoc="0" locked="0" layoutInCell="1" allowOverlap="1" wp14:anchorId="0EF8D46B" wp14:editId="4656BB63">
+              <wp:anchor distT="0" distB="0" distL="114300" distR="114300" simplePos="0" relativeHeight="251991040" behindDoc="0" locked="0" layoutInCell="1" allowOverlap="1" wp14:anchorId="625CA993" wp14:editId="23FB4979">
                 <wp:simplePos x="0" y="0"/>
                 <wp:positionH relativeFrom="margin">
-                  <wp:posOffset>3644900</wp:posOffset>
+                  <wp:posOffset>3623310</wp:posOffset>
                 </wp:positionH>
                 <wp:positionV relativeFrom="paragraph">
-                  <wp:posOffset>197485</wp:posOffset>
+                  <wp:posOffset>379095</wp:posOffset>
+                </wp:positionV>
+                <wp:extent cx="1278890" cy="137160"/>
+                <wp:effectExtent l="0" t="0" r="16510" b="15240"/>
+                <wp:wrapNone/>
+                <wp:docPr id="14" name="Rectangle 11"/>
+                <wp:cNvGraphicFramePr>
+                  <a:graphicFrameLocks xmlns:a="http://schemas.openxmlformats.org/drawingml/2006/main"/>
+                </wp:cNvGraphicFramePr>
+                <a:graphic xmlns:a="http://schemas.openxmlformats.org/drawingml/2006/main">
+                  <a:graphicData uri="http://schemas.microsoft.com/office/word/2010/wordprocessingShape">
+                    <wps:wsp>
+                      <wps:cNvSpPr>
+                        <a:spLocks noChangeArrowheads="1"/>
+                      </wps:cNvSpPr>
+                      <wps:spPr bwMode="auto">
+                        <a:xfrm>
+                          <a:off x="0" y="0"/>
+                          <a:ext cx="1278890" cy="137160"/>
+                        </a:xfrm>
+                        <a:prstGeom prst="rect">
+                          <a:avLst/>
+                        </a:prstGeom>
+                        <a:noFill/>
+                        <a:ln>
+                          <a:noFill/>
+                        </a:ln>
+                        <a:extLst>
+                          <a:ext uri="{909E8E84-426E-40DD-AFC4-6F175D3DCCD1}">
+                            <a14:hiddenFill xmlns:a14="http://schemas.microsoft.com/office/drawing/2010/main">
+                              <a:solidFill>
+                                <a:srgbClr val="FFFFFF"/>
+                              </a:solidFill>
+                            </a14:hiddenFill>
+                          </a:ext>
+                          <a:ext uri="{91240B29-F687-4F45-9708-019B960494DF}">
+                            <a14:hiddenLine xmlns:a14="http://schemas.microsoft.com/office/drawing/2010/main" w="9525">
+                              <a:solidFill>
+                                <a:srgbClr val="000000"/>
+                              </a:solidFill>
+                              <a:miter lim="800000"/>
+                              <a:headEnd/>
+                              <a:tailEnd/>
+                            </a14:hiddenLine>
+                          </a:ext>
+                        </a:extLst>
+                      </wps:spPr>
+                      <wps:txbx>
+                        <w:txbxContent>
+                          <w:p>
+                            <w:pPr>
+                              <w:rPr>
+                                <w:rFonts w:ascii="Arial" w:hAnsi="Arial" w:cs="Arial"/>
+                                <w:color w:val="595959" w:themeColor="text1" w:themeTint="A6"/>
+                                <w:sz w:val="18"/>
+                                <w:szCs w:val="18"/>
+                              </w:rPr>
+                            </w:pPr>
+                            <w:r>
+                              <w:rPr>
+                                <w:rFonts w:ascii="Arial" w:hAnsi="Arial" w:cs="Arial"/>
+                                <w:color w:val="595959" w:themeColor="text1" w:themeTint="A6"/>
+                                <w:sz w:val="18"/>
+                                <w:szCs w:val="18"/>
+                              </w:rPr>
+                              <w:t xml:space="preserve">Jan </w:t>
+                            </w:r>
+                            <w:r>
+                              <w:rPr>
+                                <w:rFonts w:ascii="Arial" w:hAnsi="Arial" w:cs="Arial"/>
+                                <w:color w:val="595959" w:themeColor="text1" w:themeTint="A6"/>
+                                <w:sz w:val="18"/>
+                                <w:szCs w:val="18"/>
+                              </w:rPr>
+                              <w:t>202</w:t>
+                            </w:r>
+                            <w:r>
+                              <w:rPr>
+                                <w:rFonts w:ascii="Arial" w:hAnsi="Arial" w:cs="Arial"/>
+                                <w:color w:val="595959" w:themeColor="text1" w:themeTint="A6"/>
+                                <w:sz w:val="18"/>
+                                <w:szCs w:val="18"/>
+                              </w:rPr>
+                              <w:t>0</w:t>
+                            </w:r>
+                            <w:r>
+                              <w:rPr>
+                                <w:rFonts w:ascii="Arial" w:hAnsi="Arial" w:cs="Arial"/>
+                                <w:color w:val="595959" w:themeColor="text1" w:themeTint="A6"/>
+                                <w:sz w:val="18"/>
+                                <w:szCs w:val="18"/>
+                              </w:rPr>
+                              <w:t xml:space="preserve"> </w:t>
+                            </w:r>
+                            <w:r>
+                              <w:rPr>
+                                <w:rFonts w:ascii="Arial" w:hAnsi="Arial" w:cs="Arial"/>
+                                <w:color w:val="595959" w:themeColor="text1" w:themeTint="A6"/>
+                                <w:sz w:val="18"/>
+                                <w:szCs w:val="18"/>
+                              </w:rPr>
+                              <w:t>–</w:t>
+                            </w:r>
+                            <w:r>
+                              <w:rPr>
+                                <w:rFonts w:ascii="Arial" w:hAnsi="Arial" w:cs="Arial"/>
+                                <w:color w:val="595959" w:themeColor="text1" w:themeTint="A6"/>
+                                <w:sz w:val="18"/>
+                                <w:szCs w:val="18"/>
+                              </w:rPr>
+                              <w:t xml:space="preserve"> </w:t>
+                            </w:r>
+                            <w:proofErr w:type="spellStart"/>
+                            <w:r>
+                              <w:rPr>
+                                <w:rFonts w:ascii="Arial" w:hAnsi="Arial" w:cs="Arial"/>
+                                <w:color w:val="595959" w:themeColor="text1" w:themeTint="A6"/>
+                                <w:sz w:val="18"/>
+                                <w:szCs w:val="18"/>
+                              </w:rPr>
+                              <w:t>Ago</w:t>
+                            </w:r>
+                            <w:proofErr w:type="spellEnd"/>
+                            <w:r>
+                              <w:rPr>
+                                <w:rFonts w:ascii="Arial" w:hAnsi="Arial" w:cs="Arial"/>
+                                <w:color w:val="595959" w:themeColor="text1" w:themeTint="A6"/>
+                                <w:sz w:val="18"/>
+                                <w:szCs w:val="18"/>
+                              </w:rPr>
+                              <w:t xml:space="preserve"> 2021</w:t>
+                            </w:r>
+                            <w:r>
+                              <w:rPr>
+                                <w:rFonts w:ascii="Arial" w:hAnsi="Arial" w:cs="Arial"/>
+                                <w:color w:val="595959" w:themeColor="text1" w:themeTint="A6"/>
+                                <w:sz w:val="18"/>
+                                <w:szCs w:val="18"/>
+                              </w:rPr>
+                              <w:t xml:space="preserve">. </w:t>
+                            </w:r>
+                          </w:p>
+                        </w:txbxContent>
+                      </wps:txbx>
+                      <wps:bodyPr vert="horz" wrap="square" lIns="0" tIns="0" rIns="0" bIns="0" numCol="1" anchor="t" anchorCtr="0" compatLnSpc="1">
+                        <a:prstTxWarp prst="textNoShape">
+                          <a:avLst/>
+                        </a:prstTxWarp>
+                        <a:noAutofit/>
+                      </wps:bodyPr>
+                    </wps:wsp>
+                  </a:graphicData>
+                </a:graphic>
+                <wp14:sizeRelH relativeFrom="margin">
+                  <wp14:pctWidth>0</wp14:pctWidth>
+                </wp14:sizeRelH>
+                <wp14:sizeRelV relativeFrom="margin">
+                  <wp14:pctHeight>0</wp14:pctHeight>
+                </wp14:sizeRelV>
+              </wp:anchor>
+            </w:drawing>
+          </mc:Choice>
+          <mc:Fallback>
+            <w:pict>
+              <v:rect w14:anchorId="625CA993" id="_x0000_s1041" style="position:absolute;margin-left:285.3pt;margin-top:29.85pt;width:100.7pt;height:10.8pt;z-index:251991040;visibility:visible;mso-wrap-style:square;mso-width-percent:0;mso-height-percent:0;mso-wrap-distance-left:9pt;mso-wrap-distance-top:0;mso-wrap-distance-right:9pt;mso-wrap-distance-bottom:0;mso-position-horizontal:absolute;mso-position-horizontal-relative:margin;mso-position-vertical:absolute;mso-position-vertical-relative:text;mso-width-percent:0;mso-height-percent:0;mso-width-relative:margin;mso-height-relative:margin;v-text-anchor:top" o:gfxdata="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" filled="f" stroked="f">
+                <v:textbox inset="0,0,0,0">
+                  <w:txbxContent>
+                    <w:p>
+                      <w:pPr>
+                        <w:rPr>
+                          <w:rFonts w:ascii="Arial" w:hAnsi="Arial" w:cs="Arial"/>
+                          <w:color w:val="595959" w:themeColor="text1" w:themeTint="A6"/>
+                          <w:sz w:val="18"/>
+                          <w:szCs w:val="18"/>
+                        </w:rPr>
+                      </w:pPr>
+                      <w:r>
+                        <w:rPr>
+                          <w:rFonts w:ascii="Arial" w:hAnsi="Arial" w:cs="Arial"/>
+                          <w:color w:val="595959" w:themeColor="text1" w:themeTint="A6"/>
+                          <w:sz w:val="18"/>
+                          <w:szCs w:val="18"/>
+                        </w:rPr>
+                        <w:t xml:space="preserve">Jan </w:t>
+                      </w:r>
+                      <w:r>
+                        <w:rPr>
+                          <w:rFonts w:ascii="Arial" w:hAnsi="Arial" w:cs="Arial"/>
+                          <w:color w:val="595959" w:themeColor="text1" w:themeTint="A6"/>
+                          <w:sz w:val="18"/>
+                          <w:szCs w:val="18"/>
+                        </w:rPr>
+                        <w:t>202</w:t>
+                      </w:r>
+                      <w:r>
+                        <w:rPr>
+                          <w:rFonts w:ascii="Arial" w:hAnsi="Arial" w:cs="Arial"/>
+                          <w:color w:val="595959" w:themeColor="text1" w:themeTint="A6"/>
+                          <w:sz w:val="18"/>
+                          <w:szCs w:val="18"/>
+                        </w:rPr>
+                        <w:t>0</w:t>
+                      </w:r>
+                      <w:r>
+                        <w:rPr>
+                          <w:rFonts w:ascii="Arial" w:hAnsi="Arial" w:cs="Arial"/>
+                          <w:color w:val="595959" w:themeColor="text1" w:themeTint="A6"/>
+                          <w:sz w:val="18"/>
+                          <w:szCs w:val="18"/>
+                        </w:rPr>
+                        <w:t xml:space="preserve"> </w:t>
+                      </w:r>
+                      <w:r>
+                        <w:rPr>
+                          <w:rFonts w:ascii="Arial" w:hAnsi="Arial" w:cs="Arial"/>
+                          <w:color w:val="595959" w:themeColor="text1" w:themeTint="A6"/>
+                          <w:sz w:val="18"/>
+                          <w:szCs w:val="18"/>
+                        </w:rPr>
+                        <w:t>–</w:t>
+                      </w:r>
+                      <w:r>
+                        <w:rPr>
+                          <w:rFonts w:ascii="Arial" w:hAnsi="Arial" w:cs="Arial"/>
+                          <w:color w:val="595959" w:themeColor="text1" w:themeTint="A6"/>
+                          <w:sz w:val="18"/>
+                          <w:szCs w:val="18"/>
+                        </w:rPr>
+                        <w:t xml:space="preserve"> </w:t>
+                      </w:r>
+                      <w:proofErr w:type="spellStart"/>
+                      <w:r>
+                        <w:rPr>
+                          <w:rFonts w:ascii="Arial" w:hAnsi="Arial" w:cs="Arial"/>
+                          <w:color w:val="595959" w:themeColor="text1" w:themeTint="A6"/>
+                          <w:sz w:val="18"/>
+                          <w:szCs w:val="18"/>
+                        </w:rPr>
+                        <w:t>Ago</w:t>
+                      </w:r>
+                      <w:proofErr w:type="spellEnd"/>
+                      <w:r>
+                        <w:rPr>
+                          <w:rFonts w:ascii="Arial" w:hAnsi="Arial" w:cs="Arial"/>
+                          <w:color w:val="595959" w:themeColor="text1" w:themeTint="A6"/>
+                          <w:sz w:val="18"/>
+                          <w:szCs w:val="18"/>
+                        </w:rPr>
+                        <w:t xml:space="preserve"> 2021</w:t>
+                      </w:r>
+                      <w:r>
+                        <w:rPr>
+                          <w:rFonts w:ascii="Arial" w:hAnsi="Arial" w:cs="Arial"/>
+                          <w:color w:val="595959" w:themeColor="text1" w:themeTint="A6"/>
+                          <w:sz w:val="18"/>
+                          <w:szCs w:val="18"/>
+                        </w:rPr>
+                        <w:t xml:space="preserve">. </w:t>
+                      </w:r>
+                    </w:p>
+                  </w:txbxContent>
+                </v:textbox>
+                <w10:wrap anchorx="margin"/>
+              </v:rect>
+            </w:pict>
+          </mc:Fallback>
+        </mc:AlternateContent>
+      </w:r>
+      <w:r>
+        <w:rPr>
+          <w:rFonts w:ascii="Arial" w:eastAsiaTheme="minorEastAsia" w:hAnsi="Arial" w:cs="Arial"/>
+          <w:noProof/>
+          <w:color w:val="595959" w:themeColor="text1" w:themeTint="A6"/>
+          <w:kern w:val="24"/>
+          <w:sz w:val="18"/>
+          <w:szCs w:val="18"/>
+        </w:rPr>
+        <mc:AlternateContent>
+          <mc:Choice Requires="wps">
+            <w:drawing>
+              <wp:anchor distT="0" distB="0" distL="114300" distR="114300" simplePos="0" relativeHeight="251988992" behindDoc="0" locked="0" layoutInCell="1" allowOverlap="1" wp14:anchorId="0EF8D46B" wp14:editId="7A3E7FBE">
+                <wp:simplePos x="0" y="0"/>
+                <wp:positionH relativeFrom="margin">
+                  <wp:posOffset>3619500</wp:posOffset>
+                </wp:positionH>
+                <wp:positionV relativeFrom="paragraph">
+                  <wp:posOffset>220980</wp:posOffset>
                 </wp:positionV>
                 <wp:extent cx="2330450" cy="149860"/>
                 <wp:effectExtent l="0" t="0" r="12700" b="2540"/>
@@ -3983,7 +4008,7 @@
           </mc:Choice>
           <mc:Fallback>
             <w:pict>
-              <v:rect w14:anchorId="0EF8D46B" id="_x0000_s1042" style="position:absolute;margin-left:287pt;margin-top:15.55pt;width:183.5pt;height:11.8pt;z-index:251988992;visibility:visible;mso-wrap-style:square;mso-width-percent:0;mso-height-percent:0;mso-wrap-distance-left:9pt;mso-wrap-distance-top:0;mso-wrap-distance-right:9pt;mso-wrap-distance-bottom:0;mso-position-horizontal:absolute;mso-position-horizontal-relative:margin;mso-position-vertical:absolute;mso-position-vertical-relative:text;mso-width-percent:0;mso-height-percent:0;mso-width-relative:margin;mso-height-relative:margin;v-text-anchor:top" o:gfxdata="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" filled="f" stroked="f">
+              <v:rect w14:anchorId="0EF8D46B" id="_x0000_s1042" style="position:absolute;margin-left:285pt;margin-top:17.4pt;width:183.5pt;height:11.8pt;z-index:251988992;visibility:visible;mso-wrap-style:square;mso-width-percent:0;mso-height-percent:0;mso-wrap-distance-left:9pt;mso-wrap-distance-top:0;mso-wrap-distance-right:9pt;mso-wrap-distance-bottom:0;mso-position-horizontal:absolute;mso-position-horizontal-relative:margin;mso-position-vertical:absolute;mso-position-vertical-relative:text;mso-width-percent:0;mso-height-percent:0;mso-width-relative:margin;mso-height-relative:margin;v-text-anchor:top" o:gfxdata="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" filled="f" stroked="f">
                 <v:textbox inset="0,0,0,0">
                   <w:txbxContent>
                     <w:p>
@@ -4048,13 +4073,13 @@
         <mc:AlternateContent>
           <mc:Choice Requires="wps">
             <w:drawing>
-              <wp:anchor distT="0" distB="0" distL="114300" distR="114300" simplePos="0" relativeHeight="251990016" behindDoc="0" locked="0" layoutInCell="1" allowOverlap="1" wp14:anchorId="5C5A50B9" wp14:editId="6646D498">
+              <wp:anchor distT="0" distB="0" distL="114300" distR="114300" simplePos="0" relativeHeight="251990016" behindDoc="0" locked="0" layoutInCell="1" allowOverlap="1" wp14:anchorId="5C5A50B9" wp14:editId="4AB7A597">
                 <wp:simplePos x="0" y="0"/>
                 <wp:positionH relativeFrom="column">
-                  <wp:posOffset>3644900</wp:posOffset>
+                  <wp:posOffset>3619500</wp:posOffset>
                 </wp:positionH>
                 <wp:positionV relativeFrom="paragraph">
-                  <wp:posOffset>20955</wp:posOffset>
+                  <wp:posOffset>44450</wp:posOffset>
                 </wp:positionV>
                 <wp:extent cx="2082800" cy="184785"/>
                 <wp:effectExtent l="0" t="0" r="12700" b="5715"/>
@@ -4166,7 +4191,7 @@
           </mc:Choice>
           <mc:Fallback>
             <w:pict>
-              <v:rect w14:anchorId="5C5A50B9" id="Rectangle 21" o:spid="_x0000_s1043" style="position:absolute;margin-left:287pt;margin-top:1.65pt;width:164pt;height:14.55pt;z-index:251990016;visibility:visible;mso-wrap-style:square;mso-width-percent:0;mso-height-percent:0;mso-wrap-distance-left:9pt;mso-wrap-distance-top:0;mso-wrap-distance-right:9pt;mso-wrap-distance-bottom:0;mso-position-horizontal:absolute;mso-position-horizontal-relative:text;mso-position-vertical:absolute;mso-position-vertical-relative:text;mso-width-percent:0;mso-height-percent:0;mso-width-relative:margin;mso-height-relative:margin;v-text-anchor:middle" o:gfxdata="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" filled="f" stroked="f">
+              <v:rect w14:anchorId="5C5A50B9" id="Rectangle 21" o:spid="_x0000_s1043" style="position:absolute;margin-left:285pt;margin-top:3.5pt;width:164pt;height:14.55pt;z-index:251990016;visibility:visible;mso-wrap-style:square;mso-width-percent:0;mso-height-percent:0;mso-wrap-distance-left:9pt;mso-wrap-distance-top:0;mso-wrap-distance-right:9pt;mso-wrap-distance-bottom:0;mso-position-horizontal:absolute;mso-position-horizontal-relative:text;mso-position-vertical:absolute;mso-position-vertical-relative:text;mso-width-percent:0;mso-height-percent:0;mso-width-relative:margin;mso-height-relative:margin;v-text-anchor:middle" o:gfxdata="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" filled="f" stroked="f">
                 <v:textbox inset="0,0,0,0">
                   <w:txbxContent>
                     <w:p>
@@ -4217,30 +4242,36 @@
           </mc:Fallback>
         </mc:AlternateContent>
       </w:r>
-      <w:r>
+    </w:p>
+    <w:p>
+      <w:pPr>
         <w:rPr>
           <w:rFonts w:ascii="Arial" w:eastAsiaTheme="minorEastAsia" w:hAnsi="Arial" w:cs="Arial"/>
-          <w:noProof/>
           <w:color w:val="595959" w:themeColor="text1" w:themeTint="A6"/>
           <w:kern w:val="24"/>
           <w:sz w:val="18"/>
           <w:szCs w:val="18"/>
         </w:rPr>
+      </w:pPr>
+      <w:r>
+        <w:rPr>
+          <w:noProof/>
+        </w:rPr>
         <mc:AlternateContent>
           <mc:Choice Requires="wps">
             <w:drawing>
-              <wp:anchor distT="0" distB="0" distL="114300" distR="114300" simplePos="0" relativeHeight="251991040" behindDoc="0" locked="0" layoutInCell="1" allowOverlap="1" wp14:anchorId="625CA993" wp14:editId="6A44A3A5">
+              <wp:anchor distT="0" distB="0" distL="114300" distR="114300" simplePos="0" relativeHeight="251943936" behindDoc="0" locked="0" layoutInCell="1" allowOverlap="1" wp14:anchorId="5D135EBA" wp14:editId="26DF524E">
                 <wp:simplePos x="0" y="0"/>
                 <wp:positionH relativeFrom="margin">
-                  <wp:posOffset>3648710</wp:posOffset>
+                  <wp:posOffset>672465</wp:posOffset>
                 </wp:positionH>
                 <wp:positionV relativeFrom="paragraph">
-                  <wp:posOffset>355600</wp:posOffset>
+                  <wp:posOffset>211455</wp:posOffset>
                 </wp:positionV>
-                <wp:extent cx="1278890" cy="137160"/>
-                <wp:effectExtent l="0" t="0" r="16510" b="15240"/>
+                <wp:extent cx="1992630" cy="200660"/>
+                <wp:effectExtent l="0" t="0" r="7620" b="8890"/>
                 <wp:wrapNone/>
-                <wp:docPr id="14" name="Rectangle 11"/>
+                <wp:docPr id="44" name="Rectangle 11"/>
                 <wp:cNvGraphicFramePr>
                   <a:graphicFrameLocks xmlns:a="http://schemas.openxmlformats.org/drawingml/2006/main"/>
                 </wp:cNvGraphicFramePr>
@@ -4253,7 +4284,7 @@
                       <wps:spPr bwMode="auto">
                         <a:xfrm>
                           <a:off x="0" y="0"/>
-                          <a:ext cx="1278890" cy="137160"/>
+                          <a:ext cx="1992630" cy="200660"/>
                         </a:xfrm>
                         <a:prstGeom prst="rect">
                           <a:avLst/>
@@ -4286,96 +4317,60 @@
                         <w:txbxContent>
                           <w:p>
                             <w:pPr>
-                              <w:rPr>
-                                <w:rFonts w:ascii="Arial" w:hAnsi="Arial" w:cs="Arial"/>
-                                <w:color w:val="595959" w:themeColor="text1" w:themeTint="A6"/>
-                                <w:sz w:val="18"/>
-                                <w:szCs w:val="18"/>
+                              <w:numPr>
+                                <w:ilvl w:val="0"/>
+                                <w:numId w:val="2"/>
+                              </w:numPr>
+                              <w:rPr>
+                                <w:rFonts w:ascii="Arial" w:hAnsi="Arial" w:cs="Arial"/>
+                                <w:color w:val="595959" w:themeColor="text1" w:themeTint="A6"/>
+                                <w:sz w:val="20"/>
+                                <w:szCs w:val="20"/>
                               </w:rPr>
                             </w:pPr>
-                            <w:r>
-                              <w:rPr>
-                                <w:rFonts w:ascii="Arial" w:hAnsi="Arial" w:cs="Arial"/>
-                                <w:color w:val="595959" w:themeColor="text1" w:themeTint="A6"/>
-                                <w:sz w:val="18"/>
-                                <w:szCs w:val="18"/>
-                              </w:rPr>
-                              <w:t>Ene</w:t>
-                            </w:r>
-                            <w:r>
-                              <w:rPr>
-                                <w:rFonts w:ascii="Arial" w:hAnsi="Arial" w:cs="Arial"/>
-                                <w:color w:val="595959" w:themeColor="text1" w:themeTint="A6"/>
-                                <w:sz w:val="18"/>
-                                <w:szCs w:val="18"/>
-                              </w:rPr>
-                              <w:t xml:space="preserve"> 202</w:t>
-                            </w:r>
-                            <w:r>
-                              <w:rPr>
-                                <w:rFonts w:ascii="Arial" w:hAnsi="Arial" w:cs="Arial"/>
-                                <w:color w:val="595959" w:themeColor="text1" w:themeTint="A6"/>
-                                <w:sz w:val="18"/>
-                                <w:szCs w:val="18"/>
-                              </w:rPr>
-                              <w:t>0</w:t>
-                            </w:r>
-                            <w:r>
-                              <w:rPr>
-                                <w:rFonts w:ascii="Arial" w:hAnsi="Arial" w:cs="Arial"/>
-                                <w:color w:val="595959" w:themeColor="text1" w:themeTint="A6"/>
-                                <w:sz w:val="18"/>
-                                <w:szCs w:val="18"/>
-                              </w:rPr>
-                              <w:t xml:space="preserve"> </w:t>
-                            </w:r>
-                            <w:r>
-                              <w:rPr>
-                                <w:rFonts w:ascii="Arial" w:hAnsi="Arial" w:cs="Arial"/>
-                                <w:color w:val="595959" w:themeColor="text1" w:themeTint="A6"/>
-                                <w:sz w:val="18"/>
-                                <w:szCs w:val="18"/>
-                              </w:rPr>
-                              <w:t>–</w:t>
-                            </w:r>
-                            <w:r>
-                              <w:rPr>
-                                <w:rFonts w:ascii="Arial" w:hAnsi="Arial" w:cs="Arial"/>
-                                <w:color w:val="595959" w:themeColor="text1" w:themeTint="A6"/>
-                                <w:sz w:val="18"/>
-                                <w:szCs w:val="18"/>
-                              </w:rPr>
-                              <w:t xml:space="preserve"> </w:t>
-                            </w:r>
                             <w:proofErr w:type="spellStart"/>
                             <w:r>
                               <w:rPr>
                                 <w:rFonts w:ascii="Arial" w:hAnsi="Arial" w:cs="Arial"/>
                                 <w:color w:val="595959" w:themeColor="text1" w:themeTint="A6"/>
-                                <w:sz w:val="18"/>
-                                <w:szCs w:val="18"/>
-                              </w:rPr>
-                              <w:t>Ago</w:t>
+                                <w:sz w:val="20"/>
+                                <w:szCs w:val="20"/>
+                              </w:rPr>
+                              <w:t>Spanish</w:t>
                             </w:r>
                             <w:proofErr w:type="spellEnd"/>
                             <w:r>
                               <w:rPr>
                                 <w:rFonts w:ascii="Arial" w:hAnsi="Arial" w:cs="Arial"/>
                                 <w:color w:val="595959" w:themeColor="text1" w:themeTint="A6"/>
-                                <w:sz w:val="18"/>
-                                <w:szCs w:val="18"/>
-                              </w:rPr>
-                              <w:t xml:space="preserve"> 2021</w:t>
-                            </w:r>
-                            <w:r>
-                              <w:rPr>
-                                <w:rFonts w:ascii="Arial" w:hAnsi="Arial" w:cs="Arial"/>
-                                <w:color w:val="595959" w:themeColor="text1" w:themeTint="A6"/>
-                                <w:sz w:val="18"/>
-                                <w:szCs w:val="18"/>
-                              </w:rPr>
-                              <w:t xml:space="preserve">. </w:t>
-                            </w:r>
+                                <w:sz w:val="20"/>
+                                <w:szCs w:val="20"/>
+                              </w:rPr>
+                              <w:t xml:space="preserve">: </w:t>
+                            </w:r>
+                            <w:r>
+                              <w:rPr>
+                                <w:rFonts w:ascii="Arial" w:hAnsi="Arial" w:cs="Arial"/>
+                                <w:color w:val="595959" w:themeColor="text1" w:themeTint="A6"/>
+                                <w:sz w:val="20"/>
+                                <w:szCs w:val="20"/>
+                              </w:rPr>
+                              <w:t>Native</w:t>
+                            </w:r>
+                          </w:p>
+                          <w:p>
+                            <w:pPr>
+                              <w:numPr>
+                                <w:ilvl w:val="0"/>
+                                <w:numId w:val="2"/>
+                              </w:numPr>
+                              <w:rPr>
+                                <w:rFonts w:ascii="Arial" w:hAnsi="Arial" w:cs="Arial"/>
+                                <w:color w:val="595959" w:themeColor="text1" w:themeTint="A6"/>
+                                <w:sz w:val="20"/>
+                                <w:szCs w:val="20"/>
+                              </w:rPr>
+                            </w:pPr>
                           </w:p>
                         </w:txbxContent>
                       </wps:txbx>
@@ -4399,101 +4394,65 @@
           </mc:Choice>
           <mc:Fallback>
             <w:pict>
-              <v:rect w14:anchorId="625CA993" id="_x0000_s1044" style="position:absolute;margin-left:287.3pt;margin-top:28pt;width:100.7pt;height:10.8pt;z-index:251991040;visibility:visible;mso-wrap-style:square;mso-width-percent:0;mso-height-percent:0;mso-wrap-distance-left:9pt;mso-wrap-distance-top:0;mso-wrap-distance-right:9pt;mso-wrap-distance-bottom:0;mso-position-horizontal:absolute;mso-position-horizontal-relative:margin;mso-position-vertical:absolute;mso-position-vertical-relative:text;mso-width-percent:0;mso-height-percent:0;mso-width-relative:margin;mso-height-relative:margin;v-text-anchor:top" o:gfxdata="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" filled="f" stroked="f">
+              <v:rect w14:anchorId="5D135EBA" id="_x0000_s1044" style="position:absolute;margin-left:52.95pt;margin-top:16.65pt;width:156.9pt;height:15.8pt;z-index:251943936;visibility:visible;mso-wrap-style:square;mso-width-percent:0;mso-height-percent:0;mso-wrap-distance-left:9pt;mso-wrap-distance-top:0;mso-wrap-distance-right:9pt;mso-wrap-distance-bottom:0;mso-position-horizontal:absolute;mso-position-horizontal-relative:margin;mso-position-vertical:absolute;mso-position-vertical-relative:text;mso-width-percent:0;mso-height-percent:0;mso-width-relative:margin;mso-height-relative:margin;v-text-anchor:top" o:gfxdata="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" filled="f" stroked="f">
                 <v:textbox inset="0,0,0,0">
                   <w:txbxContent>
                     <w:p>
                       <w:pPr>
-                        <w:rPr>
-                          <w:rFonts w:ascii="Arial" w:hAnsi="Arial" w:cs="Arial"/>
-                          <w:color w:val="595959" w:themeColor="text1" w:themeTint="A6"/>
-                          <w:sz w:val="18"/>
-                          <w:szCs w:val="18"/>
+                        <w:numPr>
+                          <w:ilvl w:val="0"/>
+                          <w:numId w:val="2"/>
+                        </w:numPr>
+                        <w:rPr>
+                          <w:rFonts w:ascii="Arial" w:hAnsi="Arial" w:cs="Arial"/>
+                          <w:color w:val="595959" w:themeColor="text1" w:themeTint="A6"/>
+                          <w:sz w:val="20"/>
+                          <w:szCs w:val="20"/>
                         </w:rPr>
                       </w:pPr>
-                      <w:r>
-                        <w:rPr>
-                          <w:rFonts w:ascii="Arial" w:hAnsi="Arial" w:cs="Arial"/>
-                          <w:color w:val="595959" w:themeColor="text1" w:themeTint="A6"/>
-                          <w:sz w:val="18"/>
-                          <w:szCs w:val="18"/>
-                        </w:rPr>
-                        <w:t>Ene</w:t>
-                      </w:r>
-                      <w:r>
-                        <w:rPr>
-                          <w:rFonts w:ascii="Arial" w:hAnsi="Arial" w:cs="Arial"/>
-                          <w:color w:val="595959" w:themeColor="text1" w:themeTint="A6"/>
-                          <w:sz w:val="18"/>
-                          <w:szCs w:val="18"/>
-                        </w:rPr>
-                        <w:t xml:space="preserve"> 202</w:t>
-                      </w:r>
-                      <w:r>
-                        <w:rPr>
-                          <w:rFonts w:ascii="Arial" w:hAnsi="Arial" w:cs="Arial"/>
-                          <w:color w:val="595959" w:themeColor="text1" w:themeTint="A6"/>
-                          <w:sz w:val="18"/>
-                          <w:szCs w:val="18"/>
-                        </w:rPr>
-                        <w:t>0</w:t>
-                      </w:r>
-                      <w:r>
-                        <w:rPr>
-                          <w:rFonts w:ascii="Arial" w:hAnsi="Arial" w:cs="Arial"/>
-                          <w:color w:val="595959" w:themeColor="text1" w:themeTint="A6"/>
-                          <w:sz w:val="18"/>
-                          <w:szCs w:val="18"/>
-                        </w:rPr>
-                        <w:t xml:space="preserve"> </w:t>
-                      </w:r>
-                      <w:r>
-                        <w:rPr>
-                          <w:rFonts w:ascii="Arial" w:hAnsi="Arial" w:cs="Arial"/>
-                          <w:color w:val="595959" w:themeColor="text1" w:themeTint="A6"/>
-                          <w:sz w:val="18"/>
-                          <w:szCs w:val="18"/>
-                        </w:rPr>
-                        <w:t>–</w:t>
-                      </w:r>
-                      <w:r>
-                        <w:rPr>
-                          <w:rFonts w:ascii="Arial" w:hAnsi="Arial" w:cs="Arial"/>
-                          <w:color w:val="595959" w:themeColor="text1" w:themeTint="A6"/>
-                          <w:sz w:val="18"/>
-                          <w:szCs w:val="18"/>
-                        </w:rPr>
-                        <w:t xml:space="preserve"> </w:t>
-                      </w:r>
                       <w:proofErr w:type="spellStart"/>
                       <w:r>
                         <w:rPr>
                           <w:rFonts w:ascii="Arial" w:hAnsi="Arial" w:cs="Arial"/>
                           <w:color w:val="595959" w:themeColor="text1" w:themeTint="A6"/>
-                          <w:sz w:val="18"/>
-                          <w:szCs w:val="18"/>
-                        </w:rPr>
-                        <w:t>Ago</w:t>
+                          <w:sz w:val="20"/>
+                          <w:szCs w:val="20"/>
+                        </w:rPr>
+                        <w:t>Spanish</w:t>
                       </w:r>
                       <w:proofErr w:type="spellEnd"/>
                       <w:r>
                         <w:rPr>
                           <w:rFonts w:ascii="Arial" w:hAnsi="Arial" w:cs="Arial"/>
                           <w:color w:val="595959" w:themeColor="text1" w:themeTint="A6"/>
-                          <w:sz w:val="18"/>
-                          <w:szCs w:val="18"/>
-                        </w:rPr>
-                        <w:t xml:space="preserve"> 2021</w:t>
-                      </w:r>
-                      <w:r>
-                        <w:rPr>
-                          <w:rFonts w:ascii="Arial" w:hAnsi="Arial" w:cs="Arial"/>
-                          <w:color w:val="595959" w:themeColor="text1" w:themeTint="A6"/>
-                          <w:sz w:val="18"/>
-                          <w:szCs w:val="18"/>
-                        </w:rPr>
-                        <w:t xml:space="preserve">. </w:t>
-                      </w:r>
+                          <w:sz w:val="20"/>
+                          <w:szCs w:val="20"/>
+                        </w:rPr>
+                        <w:t xml:space="preserve">: </w:t>
+                      </w:r>
+                      <w:r>
+                        <w:rPr>
+                          <w:rFonts w:ascii="Arial" w:hAnsi="Arial" w:cs="Arial"/>
+                          <w:color w:val="595959" w:themeColor="text1" w:themeTint="A6"/>
+                          <w:sz w:val="20"/>
+                          <w:szCs w:val="20"/>
+                        </w:rPr>
+                        <w:t>Native</w:t>
+                      </w:r>
+                    </w:p>
+                    <w:p>
+                      <w:pPr>
+                        <w:numPr>
+                          <w:ilvl w:val="0"/>
+                          <w:numId w:val="2"/>
+                        </w:numPr>
+                        <w:rPr>
+                          <w:rFonts w:ascii="Arial" w:hAnsi="Arial" w:cs="Arial"/>
+                          <w:color w:val="595959" w:themeColor="text1" w:themeTint="A6"/>
+                          <w:sz w:val="20"/>
+                          <w:szCs w:val="20"/>
+                        </w:rPr>
+                      </w:pPr>
                     </w:p>
                   </w:txbxContent>
                 </v:textbox>
@@ -4503,17 +4462,6 @@
           </mc:Fallback>
         </mc:AlternateContent>
       </w:r>
-    </w:p>
-    <w:p>
-      <w:pPr>
-        <w:rPr>
-          <w:rFonts w:ascii="Arial" w:eastAsiaTheme="minorEastAsia" w:hAnsi="Arial" w:cs="Arial"/>
-          <w:color w:val="595959" w:themeColor="text1" w:themeTint="A6"/>
-          <w:kern w:val="24"/>
-          <w:sz w:val="18"/>
-          <w:szCs w:val="18"/>
-        </w:rPr>
-      </w:pPr>
     </w:p>
     <w:p>
       <w:pPr>
@@ -4537,13 +4485,13 @@
         <mc:AlternateContent>
           <mc:Choice Requires="wps">
             <w:drawing>
-              <wp:anchor distT="0" distB="0" distL="114300" distR="114300" simplePos="0" relativeHeight="251985920" behindDoc="0" locked="0" layoutInCell="1" allowOverlap="1" wp14:anchorId="4139F735" wp14:editId="3FA3948C">
+              <wp:anchor distT="0" distB="0" distL="114300" distR="114300" simplePos="0" relativeHeight="251985920" behindDoc="0" locked="0" layoutInCell="1" allowOverlap="1" wp14:anchorId="4139F735" wp14:editId="5C77BA2C">
                 <wp:simplePos x="0" y="0"/>
                 <wp:positionH relativeFrom="column">
-                  <wp:posOffset>3644900</wp:posOffset>
+                  <wp:posOffset>3619500</wp:posOffset>
                 </wp:positionH>
                 <wp:positionV relativeFrom="paragraph">
-                  <wp:posOffset>185196</wp:posOffset>
+                  <wp:posOffset>100330</wp:posOffset>
                 </wp:positionV>
                 <wp:extent cx="2082800" cy="184785"/>
                 <wp:effectExtent l="0" t="0" r="12700" b="5715"/>
@@ -4643,7 +4591,7 @@
           </mc:Choice>
           <mc:Fallback>
             <w:pict>
-              <v:rect w14:anchorId="4139F735" id="_x0000_s1045" style="position:absolute;margin-left:287pt;margin-top:14.6pt;width:164pt;height:14.55pt;z-index:251985920;visibility:visible;mso-wrap-style:square;mso-width-percent:0;mso-height-percent:0;mso-wrap-distance-left:9pt;mso-wrap-distance-top:0;mso-wrap-distance-right:9pt;mso-wrap-distance-bottom:0;mso-position-horizontal:absolute;mso-position-horizontal-relative:text;mso-position-vertical:absolute;mso-position-vertical-relative:text;mso-width-percent:0;mso-height-percent:0;mso-width-relative:margin;mso-height-relative:margin;v-text-anchor:middle" o:gfxdata="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" filled="f" stroked="f">
+              <v:rect w14:anchorId="4139F735" id="_x0000_s1045" style="position:absolute;margin-left:285pt;margin-top:7.9pt;width:164pt;height:14.55pt;z-index:251985920;visibility:visible;mso-wrap-style:square;mso-width-percent:0;mso-height-percent:0;mso-wrap-distance-left:9pt;mso-wrap-distance-top:0;mso-wrap-distance-right:9pt;mso-wrap-distance-bottom:0;mso-position-horizontal:absolute;mso-position-horizontal-relative:text;mso-position-vertical:absolute;mso-position-vertical-relative:text;mso-width-percent:0;mso-height-percent:0;mso-width-relative:margin;mso-height-relative:margin;v-text-anchor:middle" o:gfxdata="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" filled="f" stroked="f">
                 <v:textbox inset="0,0,0,0">
                   <w:txbxContent>
                     <w:p>
@@ -4705,13 +4653,13 @@
         <mc:AlternateContent>
           <mc:Choice Requires="wps">
             <w:drawing>
-              <wp:anchor distT="0" distB="0" distL="114300" distR="114300" simplePos="0" relativeHeight="251984896" behindDoc="0" locked="0" layoutInCell="1" allowOverlap="1" wp14:anchorId="2F143A91" wp14:editId="25B94463">
+              <wp:anchor distT="0" distB="0" distL="114300" distR="114300" simplePos="0" relativeHeight="251984896" behindDoc="0" locked="0" layoutInCell="1" allowOverlap="1" wp14:anchorId="2F143A91" wp14:editId="30FF84E0">
                 <wp:simplePos x="0" y="0"/>
                 <wp:positionH relativeFrom="margin">
-                  <wp:posOffset>3644900</wp:posOffset>
+                  <wp:posOffset>3619500</wp:posOffset>
                 </wp:positionH>
                 <wp:positionV relativeFrom="paragraph">
-                  <wp:posOffset>118521</wp:posOffset>
+                  <wp:posOffset>33655</wp:posOffset>
                 </wp:positionV>
                 <wp:extent cx="2330450" cy="149860"/>
                 <wp:effectExtent l="0" t="0" r="12700" b="2540"/>
@@ -4824,7 +4772,7 @@
           </mc:Choice>
           <mc:Fallback>
             <w:pict>
-              <v:rect w14:anchorId="2F143A91" id="_x0000_s1046" style="position:absolute;margin-left:287pt;margin-top:9.35pt;width:183.5pt;height:11.8pt;z-index:251984896;visibility:visible;mso-wrap-style:square;mso-width-percent:0;mso-height-percent:0;mso-wrap-distance-left:9pt;mso-wrap-distance-top:0;mso-wrap-distance-right:9pt;mso-wrap-distance-bottom:0;mso-position-horizontal:absolute;mso-position-horizontal-relative:margin;mso-position-vertical:absolute;mso-position-vertical-relative:text;mso-width-percent:0;mso-height-percent:0;mso-width-relative:margin;mso-height-relative:margin;v-text-anchor:top" o:gfxdata="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" filled="f" stroked="f">
+              <v:rect w14:anchorId="2F143A91" id="_x0000_s1046" style="position:absolute;margin-left:285pt;margin-top:2.65pt;width:183.5pt;height:11.8pt;z-index:251984896;visibility:visible;mso-wrap-style:square;mso-width-percent:0;mso-height-percent:0;mso-wrap-distance-left:9pt;mso-wrap-distance-top:0;mso-wrap-distance-right:9pt;mso-wrap-distance-bottom:0;mso-position-horizontal:absolute;mso-position-horizontal-relative:margin;mso-position-vertical:absolute;mso-position-vertical-relative:text;mso-width-percent:0;mso-height-percent:0;mso-width-relative:margin;mso-height-relative:margin;v-text-anchor:top" o:gfxdata="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" filled="f" stroked="f">
                 <v:textbox inset="0,0,0,0">
                   <w:txbxContent>
                     <w:p>
@@ -4877,17 +4825,6 @@
           </mc:Fallback>
         </mc:AlternateContent>
       </w:r>
-    </w:p>
-    <w:p>
-      <w:pPr>
-        <w:rPr>
-          <w:rFonts w:ascii="Arial" w:eastAsiaTheme="minorEastAsia" w:hAnsi="Arial" w:cs="Arial"/>
-          <w:color w:val="595959" w:themeColor="text1" w:themeTint="A6"/>
-          <w:kern w:val="24"/>
-          <w:sz w:val="18"/>
-          <w:szCs w:val="18"/>
-        </w:rPr>
-      </w:pPr>
       <w:r>
         <w:rPr>
           <w:rFonts w:ascii="Arial" w:eastAsiaTheme="minorEastAsia" w:hAnsi="Arial" w:cs="Arial"/>
@@ -4900,13 +4837,13 @@
         <mc:AlternateContent>
           <mc:Choice Requires="wps">
             <w:drawing>
-              <wp:anchor distT="0" distB="0" distL="114300" distR="114300" simplePos="0" relativeHeight="251986944" behindDoc="0" locked="0" layoutInCell="1" allowOverlap="1" wp14:anchorId="549521C2" wp14:editId="0186A6CA">
+              <wp:anchor distT="0" distB="0" distL="114300" distR="114300" simplePos="0" relativeHeight="251986944" behindDoc="0" locked="0" layoutInCell="1" allowOverlap="1" wp14:anchorId="549521C2" wp14:editId="55995CF7">
                 <wp:simplePos x="0" y="0"/>
                 <wp:positionH relativeFrom="margin">
-                  <wp:posOffset>3648710</wp:posOffset>
+                  <wp:posOffset>3623310</wp:posOffset>
                 </wp:positionH>
                 <wp:positionV relativeFrom="paragraph">
-                  <wp:posOffset>33431</wp:posOffset>
+                  <wp:posOffset>191770</wp:posOffset>
                 </wp:positionV>
                 <wp:extent cx="1278890" cy="137160"/>
                 <wp:effectExtent l="0" t="0" r="16510" b="15240"/>
@@ -5009,7 +4946,7 @@
                                 <w:sz w:val="18"/>
                                 <w:szCs w:val="18"/>
                               </w:rPr>
-                              <w:t xml:space="preserve"> Actualidad</w:t>
+                              <w:t xml:space="preserve"> March 2022</w:t>
                             </w:r>
                             <w:r>
                               <w:rPr>
@@ -5018,7 +4955,7 @@
                                 <w:sz w:val="18"/>
                                 <w:szCs w:val="18"/>
                               </w:rPr>
-                              <w:t xml:space="preserve">. </w:t>
+                              <w:t xml:space="preserve"> </w:t>
                             </w:r>
                           </w:p>
                         </w:txbxContent>
@@ -5043,7 +4980,7 @@
           </mc:Choice>
           <mc:Fallback>
             <w:pict>
-              <v:rect w14:anchorId="549521C2" id="_x0000_s1047" style="position:absolute;margin-left:287.3pt;margin-top:2.65pt;width:100.7pt;height:10.8pt;z-index:251986944;visibility:visible;mso-wrap-style:square;mso-width-percent:0;mso-height-percent:0;mso-wrap-distance-left:9pt;mso-wrap-distance-top:0;mso-wrap-distance-right:9pt;mso-wrap-distance-bottom:0;mso-position-horizontal:absolute;mso-position-horizontal-relative:margin;mso-position-vertical:absolute;mso-position-vertical-relative:text;mso-width-percent:0;mso-height-percent:0;mso-width-relative:margin;mso-height-relative:margin;v-text-anchor:top" o:gfxdata="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" filled="f" stroked="f">
+              <v:rect w14:anchorId="549521C2" id="_x0000_s1047" style="position:absolute;margin-left:285.3pt;margin-top:15.1pt;width:100.7pt;height:10.8pt;z-index:251986944;visibility:visible;mso-wrap-style:square;mso-width-percent:0;mso-height-percent:0;mso-wrap-distance-left:9pt;mso-wrap-distance-top:0;mso-wrap-distance-right:9pt;mso-wrap-distance-bottom:0;mso-position-horizontal:absolute;mso-position-horizontal-relative:margin;mso-position-vertical:absolute;mso-position-vertical-relative:text;mso-width-percent:0;mso-height-percent:0;mso-width-relative:margin;mso-height-relative:margin;v-text-anchor:top" o:gfxdata="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" filled="f" stroked="f">
                 <v:textbox inset="0,0,0,0">
                   <w:txbxContent>
                     <w:p>
@@ -5100,7 +5037,7 @@
                           <w:sz w:val="18"/>
                           <w:szCs w:val="18"/>
                         </w:rPr>
-                        <w:t xml:space="preserve"> Actualidad</w:t>
+                        <w:t xml:space="preserve"> March 2022</w:t>
                       </w:r>
                       <w:r>
                         <w:rPr>
@@ -5109,7 +5046,7 @@
                           <w:sz w:val="18"/>
                           <w:szCs w:val="18"/>
                         </w:rPr>
-                        <w:t xml:space="preserve">. </w:t>
+                        <w:t xml:space="preserve"> </w:t>
                       </w:r>
                     </w:p>
                   </w:txbxContent>
@@ -5120,6 +5057,609 @@
           </mc:Fallback>
         </mc:AlternateContent>
       </w:r>
+    </w:p>
+    <w:p>
+      <w:pPr>
+        <w:rPr>
+          <w:rFonts w:ascii="Arial" w:eastAsiaTheme="minorEastAsia" w:hAnsi="Arial" w:cs="Arial"/>
+          <w:color w:val="595959" w:themeColor="text1" w:themeTint="A6"/>
+          <w:kern w:val="24"/>
+          <w:sz w:val="18"/>
+          <w:szCs w:val="18"/>
+        </w:rPr>
+      </w:pPr>
+      <w:r>
+        <w:rPr>
+          <w:rFonts w:ascii="Arial" w:eastAsiaTheme="minorEastAsia" w:hAnsi="Arial" w:cs="Arial"/>
+          <w:color w:val="595959" w:themeColor="text1" w:themeTint="A6"/>
+          <w:kern w:val="24"/>
+          <w:sz w:val="18"/>
+          <w:szCs w:val="18"/>
+        </w:rPr>
+        <mc:AlternateContent>
+          <mc:Choice Requires="wps">
+            <w:drawing>
+              <wp:anchor distT="0" distB="0" distL="114300" distR="114300" simplePos="0" relativeHeight="251995136" behindDoc="0" locked="0" layoutInCell="1" allowOverlap="1" wp14:anchorId="3A0C6387" wp14:editId="60843E91">
+                <wp:simplePos x="0" y="0"/>
+                <wp:positionH relativeFrom="margin">
+                  <wp:posOffset>3616960</wp:posOffset>
+                </wp:positionH>
+                <wp:positionV relativeFrom="paragraph">
+                  <wp:posOffset>484505</wp:posOffset>
+                </wp:positionV>
+                <wp:extent cx="1278890" cy="137160"/>
+                <wp:effectExtent l="0" t="0" r="16510" b="15240"/>
+                <wp:wrapNone/>
+                <wp:docPr id="17" name="Rectangle 11"/>
+                <wp:cNvGraphicFramePr>
+                  <a:graphicFrameLocks xmlns:a="http://schemas.openxmlformats.org/drawingml/2006/main"/>
+                </wp:cNvGraphicFramePr>
+                <a:graphic xmlns:a="http://schemas.openxmlformats.org/drawingml/2006/main">
+                  <a:graphicData uri="http://schemas.microsoft.com/office/word/2010/wordprocessingShape">
+                    <wps:wsp>
+                      <wps:cNvSpPr>
+                        <a:spLocks noChangeArrowheads="1"/>
+                      </wps:cNvSpPr>
+                      <wps:spPr bwMode="auto">
+                        <a:xfrm>
+                          <a:off x="0" y="0"/>
+                          <a:ext cx="1278890" cy="137160"/>
+                        </a:xfrm>
+                        <a:prstGeom prst="rect">
+                          <a:avLst/>
+                        </a:prstGeom>
+                        <a:noFill/>
+                        <a:ln>
+                          <a:noFill/>
+                        </a:ln>
+                        <a:extLst>
+                          <a:ext uri="{909E8E84-426E-40DD-AFC4-6F175D3DCCD1}">
+                            <a14:hiddenFill xmlns:a14="http://schemas.microsoft.com/office/drawing/2010/main">
+                              <a:solidFill>
+                                <a:srgbClr val="FFFFFF"/>
+                              </a:solidFill>
+                            </a14:hiddenFill>
+                          </a:ext>
+                          <a:ext uri="{91240B29-F687-4F45-9708-019B960494DF}">
+                            <a14:hiddenLine xmlns:a14="http://schemas.microsoft.com/office/drawing/2010/main" w="9525">
+                              <a:solidFill>
+                                <a:srgbClr val="000000"/>
+                              </a:solidFill>
+                              <a:miter lim="800000"/>
+                              <a:headEnd/>
+                              <a:tailEnd/>
+                            </a14:hiddenLine>
+                          </a:ext>
+                        </a:extLst>
+                      </wps:spPr>
+                      <wps:txbx>
+                        <w:txbxContent>
+                          <w:p>
+                            <w:pPr>
+                              <w:rPr>
+                                <w:rFonts w:ascii="Arial" w:hAnsi="Arial" w:cs="Arial"/>
+                                <w:color w:val="595959" w:themeColor="text1" w:themeTint="A6"/>
+                                <w:sz w:val="18"/>
+                                <w:szCs w:val="18"/>
+                              </w:rPr>
+                            </w:pPr>
+                            <w:r>
+                              <w:rPr>
+                                <w:rFonts w:ascii="Arial" w:hAnsi="Arial" w:cs="Arial"/>
+                                <w:color w:val="595959" w:themeColor="text1" w:themeTint="A6"/>
+                                <w:sz w:val="18"/>
+                                <w:szCs w:val="18"/>
+                              </w:rPr>
+                              <w:t>March</w:t>
+                            </w:r>
+                            <w:r>
+                              <w:rPr>
+                                <w:rFonts w:ascii="Arial" w:hAnsi="Arial" w:cs="Arial"/>
+                                <w:color w:val="595959" w:themeColor="text1" w:themeTint="A6"/>
+                                <w:sz w:val="18"/>
+                                <w:szCs w:val="18"/>
+                              </w:rPr>
+                              <w:t xml:space="preserve"> 202</w:t>
+                            </w:r>
+                            <w:r>
+                              <w:rPr>
+                                <w:rFonts w:ascii="Arial" w:hAnsi="Arial" w:cs="Arial"/>
+                                <w:color w:val="595959" w:themeColor="text1" w:themeTint="A6"/>
+                                <w:sz w:val="18"/>
+                                <w:szCs w:val="18"/>
+                              </w:rPr>
+                              <w:t>2</w:t>
+                            </w:r>
+                            <w:r>
+                              <w:rPr>
+                                <w:rFonts w:ascii="Arial" w:hAnsi="Arial" w:cs="Arial"/>
+                                <w:color w:val="595959" w:themeColor="text1" w:themeTint="A6"/>
+                                <w:sz w:val="18"/>
+                                <w:szCs w:val="18"/>
+                              </w:rPr>
+                              <w:t xml:space="preserve"> </w:t>
+                            </w:r>
+                            <w:r>
+                              <w:rPr>
+                                <w:rFonts w:ascii="Arial" w:hAnsi="Arial" w:cs="Arial"/>
+                                <w:color w:val="595959" w:themeColor="text1" w:themeTint="A6"/>
+                                <w:sz w:val="18"/>
+                                <w:szCs w:val="18"/>
+                              </w:rPr>
+                              <w:t xml:space="preserve">– </w:t>
+                            </w:r>
+                            <w:proofErr w:type="spellStart"/>
+                            <w:r>
+                              <w:rPr>
+                                <w:rFonts w:ascii="Arial" w:hAnsi="Arial" w:cs="Arial"/>
+                                <w:color w:val="595959" w:themeColor="text1" w:themeTint="A6"/>
+                                <w:sz w:val="18"/>
+                                <w:szCs w:val="18"/>
+                              </w:rPr>
+                              <w:t>Present</w:t>
+                            </w:r>
+                            <w:proofErr w:type="spellEnd"/>
+                          </w:p>
+                        </w:txbxContent>
+                      </wps:txbx>
+                      <wps:bodyPr vert="horz" wrap="square" lIns="0" tIns="0" rIns="0" bIns="0" numCol="1" anchor="t" anchorCtr="0" compatLnSpc="1">
+                        <a:prstTxWarp prst="textNoShape">
+                          <a:avLst/>
+                        </a:prstTxWarp>
+                        <a:noAutofit/>
+                      </wps:bodyPr>
+                    </wps:wsp>
+                  </a:graphicData>
+                </a:graphic>
+                <wp14:sizeRelH relativeFrom="margin">
+                  <wp14:pctWidth>0</wp14:pctWidth>
+                </wp14:sizeRelH>
+                <wp14:sizeRelV relativeFrom="margin">
+                  <wp14:pctHeight>0</wp14:pctHeight>
+                </wp14:sizeRelV>
+              </wp:anchor>
+            </w:drawing>
+          </mc:Choice>
+          <mc:Fallback>
+            <w:pict>
+              <v:rect w14:anchorId="3A0C6387" id="_x0000_s1048" style="position:absolute;margin-left:284.8pt;margin-top:38.15pt;width:100.7pt;height:10.8pt;z-index:251995136;visibility:visible;mso-wrap-style:square;mso-width-percent:0;mso-height-percent:0;mso-wrap-distance-left:9pt;mso-wrap-distance-top:0;mso-wrap-distance-right:9pt;mso-wrap-distance-bottom:0;mso-position-horizontal:absolute;mso-position-horizontal-relative:margin;mso-position-vertical:absolute;mso-position-vertical-relative:text;mso-width-percent:0;mso-height-percent:0;mso-width-relative:margin;mso-height-relative:margin;v-text-anchor:top" o:gfxdata="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" filled="f" stroked="f">
+                <v:textbox inset="0,0,0,0">
+                  <w:txbxContent>
+                    <w:p>
+                      <w:pPr>
+                        <w:rPr>
+                          <w:rFonts w:ascii="Arial" w:hAnsi="Arial" w:cs="Arial"/>
+                          <w:color w:val="595959" w:themeColor="text1" w:themeTint="A6"/>
+                          <w:sz w:val="18"/>
+                          <w:szCs w:val="18"/>
+                        </w:rPr>
+                      </w:pPr>
+                      <w:r>
+                        <w:rPr>
+                          <w:rFonts w:ascii="Arial" w:hAnsi="Arial" w:cs="Arial"/>
+                          <w:color w:val="595959" w:themeColor="text1" w:themeTint="A6"/>
+                          <w:sz w:val="18"/>
+                          <w:szCs w:val="18"/>
+                        </w:rPr>
+                        <w:t>March</w:t>
+                      </w:r>
+                      <w:r>
+                        <w:rPr>
+                          <w:rFonts w:ascii="Arial" w:hAnsi="Arial" w:cs="Arial"/>
+                          <w:color w:val="595959" w:themeColor="text1" w:themeTint="A6"/>
+                          <w:sz w:val="18"/>
+                          <w:szCs w:val="18"/>
+                        </w:rPr>
+                        <w:t xml:space="preserve"> 202</w:t>
+                      </w:r>
+                      <w:r>
+                        <w:rPr>
+                          <w:rFonts w:ascii="Arial" w:hAnsi="Arial" w:cs="Arial"/>
+                          <w:color w:val="595959" w:themeColor="text1" w:themeTint="A6"/>
+                          <w:sz w:val="18"/>
+                          <w:szCs w:val="18"/>
+                        </w:rPr>
+                        <w:t>2</w:t>
+                      </w:r>
+                      <w:r>
+                        <w:rPr>
+                          <w:rFonts w:ascii="Arial" w:hAnsi="Arial" w:cs="Arial"/>
+                          <w:color w:val="595959" w:themeColor="text1" w:themeTint="A6"/>
+                          <w:sz w:val="18"/>
+                          <w:szCs w:val="18"/>
+                        </w:rPr>
+                        <w:t xml:space="preserve"> </w:t>
+                      </w:r>
+                      <w:r>
+                        <w:rPr>
+                          <w:rFonts w:ascii="Arial" w:hAnsi="Arial" w:cs="Arial"/>
+                          <w:color w:val="595959" w:themeColor="text1" w:themeTint="A6"/>
+                          <w:sz w:val="18"/>
+                          <w:szCs w:val="18"/>
+                        </w:rPr>
+                        <w:t xml:space="preserve">– </w:t>
+                      </w:r>
+                      <w:proofErr w:type="spellStart"/>
+                      <w:r>
+                        <w:rPr>
+                          <w:rFonts w:ascii="Arial" w:hAnsi="Arial" w:cs="Arial"/>
+                          <w:color w:val="595959" w:themeColor="text1" w:themeTint="A6"/>
+                          <w:sz w:val="18"/>
+                          <w:szCs w:val="18"/>
+                        </w:rPr>
+                        <w:t>Present</w:t>
+                      </w:r>
+                      <w:proofErr w:type="spellEnd"/>
+                    </w:p>
+                  </w:txbxContent>
+                </v:textbox>
+                <w10:wrap anchorx="margin"/>
+              </v:rect>
+            </w:pict>
+          </mc:Fallback>
+        </mc:AlternateContent>
+      </w:r>
+      <w:r>
+        <w:rPr>
+          <w:rFonts w:ascii="Arial" w:eastAsiaTheme="minorEastAsia" w:hAnsi="Arial" w:cs="Arial"/>
+          <w:color w:val="595959" w:themeColor="text1" w:themeTint="A6"/>
+          <w:kern w:val="24"/>
+          <w:sz w:val="18"/>
+          <w:szCs w:val="18"/>
+        </w:rPr>
+        <mc:AlternateContent>
+          <mc:Choice Requires="wps">
+            <w:drawing>
+              <wp:anchor distT="0" distB="0" distL="114300" distR="114300" simplePos="0" relativeHeight="251994112" behindDoc="0" locked="0" layoutInCell="1" allowOverlap="1" wp14:anchorId="5D83A612" wp14:editId="66658AA1">
+                <wp:simplePos x="0" y="0"/>
+                <wp:positionH relativeFrom="column">
+                  <wp:posOffset>3613150</wp:posOffset>
+                </wp:positionH>
+                <wp:positionV relativeFrom="paragraph">
+                  <wp:posOffset>149860</wp:posOffset>
+                </wp:positionV>
+                <wp:extent cx="2082800" cy="184785"/>
+                <wp:effectExtent l="0" t="0" r="12700" b="5715"/>
+                <wp:wrapNone/>
+                <wp:docPr id="16" name="Rectangle 21"/>
+                <wp:cNvGraphicFramePr>
+                  <a:graphicFrameLocks xmlns:a="http://schemas.openxmlformats.org/drawingml/2006/main"/>
+                </wp:cNvGraphicFramePr>
+                <a:graphic xmlns:a="http://schemas.openxmlformats.org/drawingml/2006/main">
+                  <a:graphicData uri="http://schemas.microsoft.com/office/word/2010/wordprocessingShape">
+                    <wps:wsp>
+                      <wps:cNvSpPr>
+                        <a:spLocks noChangeArrowheads="1"/>
+                      </wps:cNvSpPr>
+                      <wps:spPr bwMode="auto">
+                        <a:xfrm>
+                          <a:off x="0" y="0"/>
+                          <a:ext cx="2082800" cy="184785"/>
+                        </a:xfrm>
+                        <a:prstGeom prst="rect">
+                          <a:avLst/>
+                        </a:prstGeom>
+                        <a:noFill/>
+                        <a:ln>
+                          <a:noFill/>
+                        </a:ln>
+                        <a:extLst>
+                          <a:ext uri="{909E8E84-426E-40DD-AFC4-6F175D3DCCD1}">
+                            <a14:hiddenFill xmlns:a14="http://schemas.microsoft.com/office/drawing/2010/main">
+                              <a:solidFill>
+                                <a:srgbClr val="FFFFFF"/>
+                              </a:solidFill>
+                            </a14:hiddenFill>
+                          </a:ext>
+                          <a:ext uri="{91240B29-F687-4F45-9708-019B960494DF}">
+                            <a14:hiddenLine xmlns:a14="http://schemas.microsoft.com/office/drawing/2010/main" w="9525">
+                              <a:solidFill>
+                                <a:srgbClr val="000000"/>
+                              </a:solidFill>
+                              <a:miter lim="800000"/>
+                              <a:headEnd/>
+                              <a:tailEnd/>
+                            </a14:hiddenLine>
+                          </a:ext>
+                        </a:extLst>
+                      </wps:spPr>
+                      <wps:txbx>
+                        <w:txbxContent>
+                          <w:p>
+                            <w:pPr>
+                              <w:pStyle w:val="NormalWeb"/>
+                              <w:kinsoku w:val="0"/>
+                              <w:overflowPunct w:val="0"/>
+                              <w:spacing w:before="0" w:beforeAutospacing="0" w:after="0" w:afterAutospacing="0"/>
+                              <w:textAlignment w:val="baseline"/>
+                              <w:rPr>
+                                <w:rFonts w:ascii="Arial" w:hAnsi="Arial" w:cs="Arial"/>
+                                <w:b/>
+                                <w:color w:val="595959" w:themeColor="text1" w:themeTint="A6"/>
+                                <w:sz w:val="20"/>
+                                <w:szCs w:val="20"/>
+                                <w:lang w:val="es-ES"/>
+                              </w:rPr>
+                            </w:pPr>
+                            <w:r>
+                              <w:rPr>
+                                <w:rFonts w:ascii="Arial" w:hAnsi="Arial" w:cs="Arial"/>
+                                <w:b/>
+                                <w:color w:val="595959" w:themeColor="text1" w:themeTint="A6"/>
+                                <w:kern w:val="24"/>
+                                <w:sz w:val="20"/>
+                                <w:szCs w:val="20"/>
+                                <w:lang w:val="es-ES"/>
+                              </w:rPr>
+                              <w:t xml:space="preserve">Freelance. </w:t>
+                            </w:r>
+                          </w:p>
+                        </w:txbxContent>
+                      </wps:txbx>
+                      <wps:bodyPr vert="horz" wrap="square" lIns="0" tIns="0" rIns="0" bIns="0" numCol="1" anchor="ctr" anchorCtr="0" compatLnSpc="1">
+                        <a:prstTxWarp prst="textNoShape">
+                          <a:avLst/>
+                        </a:prstTxWarp>
+                        <a:noAutofit/>
+                      </wps:bodyPr>
+                    </wps:wsp>
+                  </a:graphicData>
+                </a:graphic>
+                <wp14:sizeRelH relativeFrom="margin">
+                  <wp14:pctWidth>0</wp14:pctWidth>
+                </wp14:sizeRelH>
+                <wp14:sizeRelV relativeFrom="margin">
+                  <wp14:pctHeight>0</wp14:pctHeight>
+                </wp14:sizeRelV>
+              </wp:anchor>
+            </w:drawing>
+          </mc:Choice>
+          <mc:Fallback>
+            <w:pict>
+              <v:rect w14:anchorId="5D83A612" id="_x0000_s1049" style="position:absolute;margin-left:284.5pt;margin-top:11.8pt;width:164pt;height:14.55pt;z-index:251994112;visibility:visible;mso-wrap-style:square;mso-width-percent:0;mso-height-percent:0;mso-wrap-distance-left:9pt;mso-wrap-distance-top:0;mso-wrap-distance-right:9pt;mso-wrap-distance-bottom:0;mso-position-horizontal:absolute;mso-position-horizontal-relative:text;mso-position-vertical:absolute;mso-position-vertical-relative:text;mso-width-percent:0;mso-height-percent:0;mso-width-relative:margin;mso-height-relative:margin;v-text-anchor:middle" o:gfxdata="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" filled="f" stroked="f">
+                <v:textbox inset="0,0,0,0">
+                  <w:txbxContent>
+                    <w:p>
+                      <w:pPr>
+                        <w:pStyle w:val="NormalWeb"/>
+                        <w:kinsoku w:val="0"/>
+                        <w:overflowPunct w:val="0"/>
+                        <w:spacing w:before="0" w:beforeAutospacing="0" w:after="0" w:afterAutospacing="0"/>
+                        <w:textAlignment w:val="baseline"/>
+                        <w:rPr>
+                          <w:rFonts w:ascii="Arial" w:hAnsi="Arial" w:cs="Arial"/>
+                          <w:b/>
+                          <w:color w:val="595959" w:themeColor="text1" w:themeTint="A6"/>
+                          <w:sz w:val="20"/>
+                          <w:szCs w:val="20"/>
+                          <w:lang w:val="es-ES"/>
+                        </w:rPr>
+                      </w:pPr>
+                      <w:r>
+                        <w:rPr>
+                          <w:rFonts w:ascii="Arial" w:hAnsi="Arial" w:cs="Arial"/>
+                          <w:b/>
+                          <w:color w:val="595959" w:themeColor="text1" w:themeTint="A6"/>
+                          <w:kern w:val="24"/>
+                          <w:sz w:val="20"/>
+                          <w:szCs w:val="20"/>
+                          <w:lang w:val="es-ES"/>
+                        </w:rPr>
+                        <w:t xml:space="preserve">Freelance. </w:t>
+                      </w:r>
+                    </w:p>
+                  </w:txbxContent>
+                </v:textbox>
+              </v:rect>
+            </w:pict>
+          </mc:Fallback>
+        </mc:AlternateContent>
+      </w:r>
+      <w:r>
+        <w:rPr>
+          <w:rFonts w:ascii="Arial" w:eastAsiaTheme="minorEastAsia" w:hAnsi="Arial" w:cs="Arial"/>
+          <w:color w:val="595959" w:themeColor="text1" w:themeTint="A6"/>
+          <w:kern w:val="24"/>
+          <w:sz w:val="18"/>
+          <w:szCs w:val="18"/>
+        </w:rPr>
+        <mc:AlternateContent>
+          <mc:Choice Requires="wps">
+            <w:drawing>
+              <wp:anchor distT="0" distB="0" distL="114300" distR="114300" simplePos="0" relativeHeight="251993088" behindDoc="0" locked="0" layoutInCell="1" allowOverlap="1" wp14:anchorId="3AC87B04" wp14:editId="4AC443B0">
+                <wp:simplePos x="0" y="0"/>
+                <wp:positionH relativeFrom="margin">
+                  <wp:posOffset>3613150</wp:posOffset>
+                </wp:positionH>
+                <wp:positionV relativeFrom="paragraph">
+                  <wp:posOffset>326390</wp:posOffset>
+                </wp:positionV>
+                <wp:extent cx="2330450" cy="149860"/>
+                <wp:effectExtent l="0" t="0" r="12700" b="2540"/>
+                <wp:wrapNone/>
+                <wp:docPr id="15" name="Rectangle 11"/>
+                <wp:cNvGraphicFramePr>
+                  <a:graphicFrameLocks xmlns:a="http://schemas.openxmlformats.org/drawingml/2006/main"/>
+                </wp:cNvGraphicFramePr>
+                <a:graphic xmlns:a="http://schemas.openxmlformats.org/drawingml/2006/main">
+                  <a:graphicData uri="http://schemas.microsoft.com/office/word/2010/wordprocessingShape">
+                    <wps:wsp>
+                      <wps:cNvSpPr>
+                        <a:spLocks noChangeArrowheads="1"/>
+                      </wps:cNvSpPr>
+                      <wps:spPr bwMode="auto">
+                        <a:xfrm>
+                          <a:off x="0" y="0"/>
+                          <a:ext cx="2330450" cy="149860"/>
+                        </a:xfrm>
+                        <a:prstGeom prst="rect">
+                          <a:avLst/>
+                        </a:prstGeom>
+                        <a:noFill/>
+                        <a:ln>
+                          <a:noFill/>
+                        </a:ln>
+                        <a:extLst>
+                          <a:ext uri="{909E8E84-426E-40DD-AFC4-6F175D3DCCD1}">
+                            <a14:hiddenFill xmlns:a14="http://schemas.microsoft.com/office/drawing/2010/main">
+                              <a:solidFill>
+                                <a:srgbClr val="FFFFFF"/>
+                              </a:solidFill>
+                            </a14:hiddenFill>
+                          </a:ext>
+                          <a:ext uri="{91240B29-F687-4F45-9708-019B960494DF}">
+                            <a14:hiddenLine xmlns:a14="http://schemas.microsoft.com/office/drawing/2010/main" w="9525">
+                              <a:solidFill>
+                                <a:srgbClr val="000000"/>
+                              </a:solidFill>
+                              <a:miter lim="800000"/>
+                              <a:headEnd/>
+                              <a:tailEnd/>
+                            </a14:hiddenLine>
+                          </a:ext>
+                        </a:extLst>
+                      </wps:spPr>
+                      <wps:txbx>
+                        <w:txbxContent>
+                          <w:p>
+                            <w:pPr>
+                              <w:rPr>
+                                <w:rFonts w:ascii="Arial" w:hAnsi="Arial" w:cs="Arial"/>
+                                <w:i/>
+                                <w:color w:val="7F7F7F" w:themeColor="text1" w:themeTint="80"/>
+                                <w:sz w:val="20"/>
+                                <w:szCs w:val="20"/>
+                              </w:rPr>
+                            </w:pPr>
+                            <w:r>
+                              <w:rPr>
+                                <w:rFonts w:ascii="Arial" w:hAnsi="Arial" w:cs="Arial"/>
+                                <w:i/>
+                                <w:iCs/>
+                                <w:color w:val="7F7F7F" w:themeColor="text1" w:themeTint="80"/>
+                                <w:sz w:val="20"/>
+                                <w:szCs w:val="20"/>
+                              </w:rPr>
+                              <w:t>Autónomo</w:t>
+                            </w:r>
+                            <w:r>
+                              <w:rPr>
+                                <w:rFonts w:ascii="Arial" w:hAnsi="Arial" w:cs="Arial"/>
+                                <w:i/>
+                                <w:color w:val="7F7F7F" w:themeColor="text1" w:themeTint="80"/>
+                                <w:sz w:val="20"/>
+                                <w:szCs w:val="20"/>
+                              </w:rPr>
+                              <w:t>.</w:t>
+                            </w:r>
+                          </w:p>
+                          <w:p>
+                            <w:pPr>
+                              <w:rPr>
+                                <w:rFonts w:ascii="Arial" w:hAnsi="Arial" w:cs="Arial"/>
+                                <w:color w:val="7F7F7F" w:themeColor="text1" w:themeTint="80"/>
+                                <w:sz w:val="20"/>
+                                <w:szCs w:val="20"/>
+                              </w:rPr>
+                            </w:pPr>
+                          </w:p>
+                        </w:txbxContent>
+                      </wps:txbx>
+                      <wps:bodyPr vert="horz" wrap="square" lIns="0" tIns="0" rIns="0" bIns="0" numCol="1" anchor="t" anchorCtr="0" compatLnSpc="1">
+                        <a:prstTxWarp prst="textNoShape">
+                          <a:avLst/>
+                        </a:prstTxWarp>
+                        <a:noAutofit/>
+                      </wps:bodyPr>
+                    </wps:wsp>
+                  </a:graphicData>
+                </a:graphic>
+                <wp14:sizeRelH relativeFrom="margin">
+                  <wp14:pctWidth>0</wp14:pctWidth>
+                </wp14:sizeRelH>
+                <wp14:sizeRelV relativeFrom="margin">
+                  <wp14:pctHeight>0</wp14:pctHeight>
+                </wp14:sizeRelV>
+              </wp:anchor>
+            </w:drawing>
+          </mc:Choice>
+          <mc:Fallback>
+            <w:pict>
+              <v:rect w14:anchorId="3AC87B04" id="_x0000_s1050" style="position:absolute;margin-left:284.5pt;margin-top:25.7pt;width:183.5pt;height:11.8pt;z-index:251993088;visibility:visible;mso-wrap-style:square;mso-width-percent:0;mso-height-percent:0;mso-wrap-distance-left:9pt;mso-wrap-distance-top:0;mso-wrap-distance-right:9pt;mso-wrap-distance-bottom:0;mso-position-horizontal:absolute;mso-position-horizontal-relative:margin;mso-position-vertical:absolute;mso-position-vertical-relative:text;mso-width-percent:0;mso-height-percent:0;mso-width-relative:margin;mso-height-relative:margin;v-text-anchor:top" o:gfxdata="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" filled="f" stroked="f">
+                <v:textbox inset="0,0,0,0">
+                  <w:txbxContent>
+                    <w:p>
+                      <w:pPr>
+                        <w:rPr>
+                          <w:rFonts w:ascii="Arial" w:hAnsi="Arial" w:cs="Arial"/>
+                          <w:i/>
+                          <w:color w:val="7F7F7F" w:themeColor="text1" w:themeTint="80"/>
+                          <w:sz w:val="20"/>
+                          <w:szCs w:val="20"/>
+                        </w:rPr>
+                      </w:pPr>
+                      <w:r>
+                        <w:rPr>
+                          <w:rFonts w:ascii="Arial" w:hAnsi="Arial" w:cs="Arial"/>
+                          <w:i/>
+                          <w:iCs/>
+                          <w:color w:val="7F7F7F" w:themeColor="text1" w:themeTint="80"/>
+                          <w:sz w:val="20"/>
+                          <w:szCs w:val="20"/>
+                        </w:rPr>
+                        <w:t>Autónomo</w:t>
+                      </w:r>
+                      <w:r>
+                        <w:rPr>
+                          <w:rFonts w:ascii="Arial" w:hAnsi="Arial" w:cs="Arial"/>
+                          <w:i/>
+                          <w:color w:val="7F7F7F" w:themeColor="text1" w:themeTint="80"/>
+                          <w:sz w:val="20"/>
+                          <w:szCs w:val="20"/>
+                        </w:rPr>
+                        <w:t>.</w:t>
+                      </w:r>
+                    </w:p>
+                    <w:p>
+                      <w:pPr>
+                        <w:rPr>
+                          <w:rFonts w:ascii="Arial" w:hAnsi="Arial" w:cs="Arial"/>
+                          <w:color w:val="7F7F7F" w:themeColor="text1" w:themeTint="80"/>
+                          <w:sz w:val="20"/>
+                          <w:szCs w:val="20"/>
+                        </w:rPr>
+                      </w:pPr>
+                    </w:p>
+                  </w:txbxContent>
+                </v:textbox>
+                <w10:wrap anchorx="margin"/>
+              </v:rect>
+            </w:pict>
+          </mc:Fallback>
+        </mc:AlternateContent>
+      </w:r>
+    </w:p>
+    <w:p>
+      <w:pPr>
+        <w:rPr>
+          <w:rFonts w:ascii="Arial" w:eastAsiaTheme="minorEastAsia" w:hAnsi="Arial" w:cs="Arial"/>
+          <w:color w:val="595959" w:themeColor="text1" w:themeTint="A6"/>
+          <w:kern w:val="24"/>
+          <w:sz w:val="18"/>
+          <w:szCs w:val="18"/>
+        </w:rPr>
+      </w:pPr>
+    </w:p>
+    <w:p>
+      <w:pPr>
+        <w:rPr>
+          <w:rFonts w:ascii="Arial" w:eastAsiaTheme="minorEastAsia" w:hAnsi="Arial" w:cs="Arial"/>
+          <w:color w:val="595959" w:themeColor="text1" w:themeTint="A6"/>
+          <w:kern w:val="24"/>
+          <w:sz w:val="18"/>
+          <w:szCs w:val="18"/>
+        </w:rPr>
+      </w:pPr>
     </w:p>
     <w:p>
       <w:pPr>
@@ -5527,6 +6067,7 @@
                                 <w:lang w:val="es-ES"/>
                               </w:rPr>
                             </w:pPr>
+                            <w:proofErr w:type="spellStart"/>
                             <w:r>
                               <w:rPr>
                                 <w:rFonts w:ascii="Arial" w:hAnsi="Arial" w:cs="Arial"/>
@@ -5537,7 +6078,7 @@
                                 <w:szCs w:val="20"/>
                                 <w:lang w:val="es-ES"/>
                               </w:rPr>
-                              <w:t>Curso</w:t>
+                              <w:t>C</w:t>
                             </w:r>
                             <w:r>
                               <w:rPr>
@@ -5549,8 +6090,9 @@
                                 <w:szCs w:val="20"/>
                                 <w:lang w:val="es-ES"/>
                               </w:rPr>
-                              <w:t>s</w:t>
-                            </w:r>
+                              <w:t>ourses</w:t>
+                            </w:r>
+                            <w:proofErr w:type="spellEnd"/>
                             <w:r>
                               <w:rPr>
                                 <w:rFonts w:ascii="Arial" w:hAnsi="Arial" w:cs="Arial"/>
@@ -5575,6 +6117,7 @@
                               </w:rPr>
                               <w:t xml:space="preserve"> </w:t>
                             </w:r>
+                            <w:proofErr w:type="spellStart"/>
                             <w:r>
                               <w:rPr>
                                 <w:rFonts w:ascii="Arial" w:hAnsi="Arial" w:cs="Arial"/>
@@ -5599,6 +6142,7 @@
                               </w:rPr>
                               <w:t>ootcamps</w:t>
                             </w:r>
+                            <w:proofErr w:type="spellEnd"/>
                             <w:r>
                               <w:rPr>
                                 <w:rFonts w:ascii="Arial" w:hAnsi="Arial" w:cs="Arial"/>
@@ -5634,7 +6178,7 @@
           </mc:Choice>
           <mc:Fallback>
             <w:pict>
-              <v:rect w14:anchorId="6E8851BA" id="_x0000_s1050" style="position:absolute;margin-left:284.6pt;margin-top:132.15pt;width:198.9pt;height:14.55pt;z-index:251872256;visibility:visible;mso-wrap-style:square;mso-width-percent:0;mso-height-percent:0;mso-wrap-distance-left:9pt;mso-wrap-distance-top:0;mso-wrap-distance-right:9pt;mso-wrap-distance-bottom:0;mso-position-horizontal:absolute;mso-position-horizontal-relative:text;mso-position-vertical:absolute;mso-position-vertical-relative:text;mso-width-percent:0;mso-height-percent:0;mso-width-relative:margin;mso-height-relative:margin;v-text-anchor:middle" o:gfxdata="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" filled="f" stroked="f">
+              <v:rect w14:anchorId="6E8851BA" id="_x0000_s1053" style="position:absolute;margin-left:284.6pt;margin-top:132.15pt;width:198.9pt;height:14.55pt;z-index:251872256;visibility:visible;mso-wrap-style:square;mso-width-percent:0;mso-height-percent:0;mso-wrap-distance-left:9pt;mso-wrap-distance-top:0;mso-wrap-distance-right:9pt;mso-wrap-distance-bottom:0;mso-position-horizontal:absolute;mso-position-horizontal-relative:text;mso-position-vertical:absolute;mso-position-vertical-relative:text;mso-width-percent:0;mso-height-percent:0;mso-width-relative:margin;mso-height-relative:margin;v-text-anchor:middle" o:gfxdata="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" filled="f" stroked="f">
                 <v:textbox inset="0,0,0,0">
                   <w:txbxContent>
                     <w:p>
@@ -5653,6 +6197,7 @@
                           <w:lang w:val="es-ES"/>
                         </w:rPr>
                       </w:pPr>
+                      <w:proofErr w:type="spellStart"/>
                       <w:r>
                         <w:rPr>
                           <w:rFonts w:ascii="Arial" w:hAnsi="Arial" w:cs="Arial"/>
@@ -5663,7 +6208,7 @@
                           <w:szCs w:val="20"/>
                           <w:lang w:val="es-ES"/>
                         </w:rPr>
-                        <w:t>Curso</w:t>
+                        <w:t>C</w:t>
                       </w:r>
                       <w:r>
                         <w:rPr>
@@ -5675,8 +6220,9 @@
                           <w:szCs w:val="20"/>
                           <w:lang w:val="es-ES"/>
                         </w:rPr>
-                        <w:t>s</w:t>
-                      </w:r>
+                        <w:t>ourses</w:t>
+                      </w:r>
+                      <w:proofErr w:type="spellEnd"/>
                       <w:r>
                         <w:rPr>
                           <w:rFonts w:ascii="Arial" w:hAnsi="Arial" w:cs="Arial"/>
@@ -5701,6 +6247,7 @@
                         </w:rPr>
                         <w:t xml:space="preserve"> </w:t>
                       </w:r>
+                      <w:proofErr w:type="spellStart"/>
                       <w:r>
                         <w:rPr>
                           <w:rFonts w:ascii="Arial" w:hAnsi="Arial" w:cs="Arial"/>
@@ -5725,6 +6272,7 @@
                         </w:rPr>
                         <w:t>ootcamps</w:t>
                       </w:r>
+                      <w:proofErr w:type="spellEnd"/>
                       <w:r>
                         <w:rPr>
                           <w:rFonts w:ascii="Arial" w:hAnsi="Arial" w:cs="Arial"/>
@@ -5859,8 +6407,19 @@
                                 <w:sz w:val="18"/>
                                 <w:szCs w:val="18"/>
                               </w:rPr>
-                              <w:t>- Actualmente</w:t>
-                            </w:r>
+                              <w:t xml:space="preserve">- </w:t>
+                            </w:r>
+                            <w:proofErr w:type="spellStart"/>
+                            <w:r>
+                              <w:rPr>
+                                <w:rFonts w:ascii="Arial" w:hAnsi="Arial" w:cs="Arial"/>
+                                <w:color w:val="595959" w:themeColor="text1" w:themeTint="A6"/>
+                                <w:sz w:val="18"/>
+                                <w:szCs w:val="18"/>
+                              </w:rPr>
+                              <w:t>Present</w:t>
+                            </w:r>
+                            <w:proofErr w:type="spellEnd"/>
                           </w:p>
                         </w:txbxContent>
                       </wps:txbx>
@@ -5884,7 +6443,7 @@
           </mc:Choice>
           <mc:Fallback>
             <w:pict>
-              <v:rect w14:anchorId="0BE55268" id="_x0000_s1051" style="position:absolute;margin-left:285.3pt;margin-top:111.25pt;width:107.25pt;height:11.15pt;z-index:251905024;visibility:visible;mso-wrap-style:square;mso-width-percent:0;mso-height-percent:0;mso-wrap-distance-left:9pt;mso-wrap-distance-top:0;mso-wrap-distance-right:9pt;mso-wrap-distance-bottom:0;mso-position-horizontal:absolute;mso-position-horizontal-relative:margin;mso-position-vertical:absolute;mso-position-vertical-relative:text;mso-width-percent:0;mso-height-percent:0;mso-width-relative:margin;mso-height-relative:margin;v-text-anchor:top" o:gfxdata="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" filled="f" stroked="f">
+              <v:rect w14:anchorId="0BE55268" id="_x0000_s1054" style="position:absolute;margin-left:285.3pt;margin-top:111.25pt;width:107.25pt;height:11.15pt;z-index:251905024;visibility:visible;mso-wrap-style:square;mso-width-percent:0;mso-height-percent:0;mso-wrap-distance-left:9pt;mso-wrap-distance-top:0;mso-wrap-distance-right:9pt;mso-wrap-distance-bottom:0;mso-position-horizontal:absolute;mso-position-horizontal-relative:margin;mso-position-vertical:absolute;mso-position-vertical-relative:text;mso-width-percent:0;mso-height-percent:0;mso-width-relative:margin;mso-height-relative:margin;v-text-anchor:top" o:gfxdata="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" filled="f" stroked="f">
                 <v:textbox inset="0,0,0,0">
                   <w:txbxContent>
                     <w:p>
@@ -5939,8 +6498,19 @@
                           <w:sz w:val="18"/>
                           <w:szCs w:val="18"/>
                         </w:rPr>
-                        <w:t>- Actualmente</w:t>
-                      </w:r>
+                        <w:t xml:space="preserve">- </w:t>
+                      </w:r>
+                      <w:proofErr w:type="spellStart"/>
+                      <w:r>
+                        <w:rPr>
+                          <w:rFonts w:ascii="Arial" w:hAnsi="Arial" w:cs="Arial"/>
+                          <w:color w:val="595959" w:themeColor="text1" w:themeTint="A6"/>
+                          <w:sz w:val="18"/>
+                          <w:szCs w:val="18"/>
+                        </w:rPr>
+                        <w:t>Present</w:t>
+                      </w:r>
+                      <w:proofErr w:type="spellEnd"/>
                     </w:p>
                   </w:txbxContent>
                 </v:textbox>
@@ -10564,6 +11134,7 @@
   <w:style w:type="character" w:default="1" w:styleId="Fuentedeprrafopredeter">
     <w:name w:val="Default Paragraph Font"/>
     <w:uiPriority w:val="1"/>
+    <w:semiHidden/>
     <w:unhideWhenUsed/>
   </w:style>
   <w:style w:type="table" w:default="1" w:styleId="Tablanormal">

</xml_diff>